<commit_message>
Updated/Added agile use cases
</commit_message>
<xml_diff>
--- a/Documentation/Process Spec/Process Spec 1.0.6.docx
+++ b/Documentation/Process Spec/Process Spec 1.0.6.docx
@@ -294,7 +294,7 @@
           <w:sz w:val="28"/>
           <w:szCs w:val="28"/>
         </w:rPr>
-        <w:t xml:space="preserve"> 1.0.6</w:t>
+        <w:t xml:space="preserve"> 1.0.7</w:t>
       </w:r>
     </w:p>
     <w:p>
@@ -339,32 +339,10 @@
           <w:sz w:val="28"/>
           <w:szCs w:val="28"/>
         </w:rPr>
-        <w:t>11</w:t>
-      </w:r>
-      <w:r>
-        <w:rPr>
-          <w:rFonts w:cs="Times New Roman"/>
-          <w:sz w:val="28"/>
-          <w:szCs w:val="28"/>
-        </w:rPr>
-        <w:t xml:space="preserve"> </w:t>
-      </w:r>
-      <w:r>
-        <w:rPr>
-          <w:rFonts w:cs="Times New Roman"/>
-          <w:sz w:val="28"/>
-          <w:szCs w:val="28"/>
-        </w:rPr>
-        <w:t>November</w:t>
-      </w:r>
-      <w:r>
-        <w:rPr>
-          <w:rFonts w:cs="Times New Roman"/>
-          <w:sz w:val="28"/>
-          <w:szCs w:val="28"/>
-        </w:rPr>
-        <w:t xml:space="preserve"> 2014</w:t>
-      </w:r>
+        <w:t>17 February 2015</w:t>
+      </w:r>
+      <w:bookmarkStart w:id="0" w:name="_GoBack"/>
+      <w:bookmarkEnd w:id="0"/>
     </w:p>
     <w:p>
       <w:pPr>
@@ -465,7 +443,7 @@
                 <w:sz w:val="28"/>
                 <w:szCs w:val="28"/>
               </w:rPr>
-              <w:t>1.0.2</w:t>
+              <w:t>1.0.3</w:t>
             </w:r>
           </w:p>
         </w:tc>
@@ -490,36 +468,14 @@
                 <w:rFonts w:cs="Times New Roman"/>
                 <w:szCs w:val="24"/>
               </w:rPr>
-              <w:t>Revisions made as suggested by manager</w:t>
-            </w:r>
-          </w:p>
-          <w:p>
-            <w:pPr>
-              <w:pStyle w:val="ListParagraph"/>
-              <w:numPr>
-                <w:ilvl w:val="0"/>
-                <w:numId w:val="16"/>
-              </w:numPr>
+              <w:t xml:space="preserve">Made revisions to </w:t>
+            </w:r>
+            <w:r>
               <w:rPr>
                 <w:rFonts w:cs="Times New Roman"/>
                 <w:szCs w:val="24"/>
               </w:rPr>
-            </w:pPr>
-            <w:r>
-              <w:rPr>
-                <w:rFonts w:cs="Times New Roman"/>
-                <w:szCs w:val="24"/>
-              </w:rPr>
-              <w:t>Changed from mobile application to web b</w:t>
-            </w:r>
-            <w:bookmarkStart w:id="0" w:name="_GoBack"/>
-            <w:bookmarkEnd w:id="0"/>
-            <w:r>
-              <w:rPr>
-                <w:rFonts w:cs="Times New Roman"/>
-                <w:szCs w:val="24"/>
-              </w:rPr>
-              <w:t>ased application</w:t>
+              <w:t>Concept of Proposed System / Scope</w:t>
             </w:r>
           </w:p>
         </w:tc>
@@ -544,7 +500,7 @@
                 <w:sz w:val="28"/>
                 <w:szCs w:val="28"/>
               </w:rPr>
-              <w:t>1.0.3</w:t>
+              <w:t>1.0.4</w:t>
             </w:r>
           </w:p>
         </w:tc>
@@ -569,14 +525,47 @@
                 <w:rFonts w:cs="Times New Roman"/>
                 <w:szCs w:val="24"/>
               </w:rPr>
-              <w:t xml:space="preserve">Made revisions to </w:t>
-            </w:r>
-            <w:r>
+              <w:t>Updated title under business and domain description</w:t>
+            </w:r>
+          </w:p>
+          <w:p>
+            <w:pPr>
+              <w:pStyle w:val="ListParagraph"/>
+              <w:numPr>
+                <w:ilvl w:val="0"/>
+                <w:numId w:val="16"/>
+              </w:numPr>
               <w:rPr>
                 <w:rFonts w:cs="Times New Roman"/>
                 <w:szCs w:val="24"/>
               </w:rPr>
-              <w:t>Concept of Proposed System / Scope</w:t>
+            </w:pPr>
+            <w:r>
+              <w:rPr>
+                <w:rFonts w:cs="Times New Roman"/>
+                <w:szCs w:val="24"/>
+              </w:rPr>
+              <w:t>Added notifications to product functions</w:t>
+            </w:r>
+          </w:p>
+          <w:p>
+            <w:pPr>
+              <w:pStyle w:val="ListParagraph"/>
+              <w:numPr>
+                <w:ilvl w:val="0"/>
+                <w:numId w:val="16"/>
+              </w:numPr>
+              <w:rPr>
+                <w:rFonts w:cs="Times New Roman"/>
+                <w:szCs w:val="24"/>
+              </w:rPr>
+            </w:pPr>
+            <w:r>
+              <w:rPr>
+                <w:rFonts w:cs="Times New Roman"/>
+                <w:szCs w:val="24"/>
+              </w:rPr>
+              <w:t>Added private data security under software system attributes</w:t>
             </w:r>
           </w:p>
         </w:tc>
@@ -601,7 +590,7 @@
                 <w:sz w:val="28"/>
                 <w:szCs w:val="28"/>
               </w:rPr>
-              <w:t>1.0.4</w:t>
+              <w:t>1.0.5</w:t>
             </w:r>
           </w:p>
         </w:tc>
@@ -626,47 +615,7 @@
                 <w:rFonts w:cs="Times New Roman"/>
                 <w:szCs w:val="24"/>
               </w:rPr>
-              <w:t>Updated title under business and domain description</w:t>
-            </w:r>
-          </w:p>
-          <w:p>
-            <w:pPr>
-              <w:pStyle w:val="ListParagraph"/>
-              <w:numPr>
-                <w:ilvl w:val="0"/>
-                <w:numId w:val="16"/>
-              </w:numPr>
-              <w:rPr>
-                <w:rFonts w:cs="Times New Roman"/>
-                <w:szCs w:val="24"/>
-              </w:rPr>
-            </w:pPr>
-            <w:r>
-              <w:rPr>
-                <w:rFonts w:cs="Times New Roman"/>
-                <w:szCs w:val="24"/>
-              </w:rPr>
-              <w:t>Added notifications to product functions</w:t>
-            </w:r>
-          </w:p>
-          <w:p>
-            <w:pPr>
-              <w:pStyle w:val="ListParagraph"/>
-              <w:numPr>
-                <w:ilvl w:val="0"/>
-                <w:numId w:val="16"/>
-              </w:numPr>
-              <w:rPr>
-                <w:rFonts w:cs="Times New Roman"/>
-                <w:szCs w:val="24"/>
-              </w:rPr>
-            </w:pPr>
-            <w:r>
-              <w:rPr>
-                <w:rFonts w:cs="Times New Roman"/>
-                <w:szCs w:val="24"/>
-              </w:rPr>
-              <w:t>Added private data security under software system attributes</w:t>
+              <w:t>Edit wording of pouring to placing along with other customer word changes</w:t>
             </w:r>
           </w:p>
         </w:tc>
@@ -691,7 +640,7 @@
                 <w:sz w:val="28"/>
                 <w:szCs w:val="28"/>
               </w:rPr>
-              <w:t>1.0.5</w:t>
+              <w:t>1.0.6</w:t>
             </w:r>
           </w:p>
         </w:tc>
@@ -716,7 +665,7 @@
                 <w:rFonts w:cs="Times New Roman"/>
                 <w:szCs w:val="24"/>
               </w:rPr>
-              <w:t>Edit wording of pouring to placing along with other customer word changes</w:t>
+              <w:t>Made changes to the following sections due to changes in requirements. 1.2, 3.3, 3.5, 4.3, 4.8.</w:t>
             </w:r>
           </w:p>
         </w:tc>
@@ -741,7 +690,7 @@
                 <w:sz w:val="28"/>
                 <w:szCs w:val="28"/>
               </w:rPr>
-              <w:t>1.0.6</w:t>
+              <w:t>1.0.7</w:t>
             </w:r>
           </w:p>
         </w:tc>
@@ -766,7 +715,7 @@
                 <w:rFonts w:cs="Times New Roman"/>
                 <w:szCs w:val="24"/>
               </w:rPr>
-              <w:t>Made changes to the following sections due to changes in requirements. 1.2, 3.3, 3.5, 4.3, 4.8.</w:t>
+              <w:t>Updated Agile Use Cases</w:t>
             </w:r>
           </w:p>
         </w:tc>
@@ -2329,21 +2278,7 @@
                 <w:rStyle w:val="Hyperlink"/>
                 <w:noProof/>
               </w:rPr>
-              <w:t>3   SPECIFIC</w:t>
-            </w:r>
-            <w:r>
-              <w:rPr>
-                <w:rStyle w:val="Hyperlink"/>
-                <w:noProof/>
-              </w:rPr>
-              <w:t xml:space="preserve"> </w:t>
-            </w:r>
-            <w:r>
-              <w:rPr>
-                <w:rStyle w:val="Hyperlink"/>
-                <w:noProof/>
-              </w:rPr>
-              <w:t>REQUIREMENTS</w:t>
+              <w:t>3   SPECIFIC REQUIREMENTS</w:t>
             </w:r>
             <w:r>
               <w:rPr>
@@ -4544,67 +4479,52 @@
         <w:t>asier and more efficient way. It</w:t>
       </w:r>
       <w:r>
-        <w:t xml:space="preserve"> will automatically pull weather data from the NOAA databases and calculate the evaporation rate every </w:t>
-      </w:r>
-      <w:r>
-        <w:rPr>
-          <w:highlight w:val="red"/>
-        </w:rPr>
+        <w:t xml:space="preserve"> will automatically pull weather data from the NOAA </w:t>
+      </w:r>
+      <w:r>
+        <w:t xml:space="preserve">databases and calculate the evaporation rate every </w:t>
+      </w:r>
+      <w:r>
         <w:t>three/six</w:t>
       </w:r>
       <w:r>
-        <w:rPr>
-          <w:highlight w:val="red"/>
-        </w:rPr>
         <w:t xml:space="preserve"> </w:t>
       </w:r>
       <w:r>
-        <w:rPr>
-          <w:highlight w:val="red"/>
-        </w:rPr>
         <w:t>hour</w:t>
       </w:r>
       <w:r>
-        <w:rPr>
-          <w:highlight w:val="red"/>
-        </w:rPr>
         <w:t>s</w:t>
       </w:r>
       <w:r>
-        <w:rPr>
-          <w:highlight w:val="red"/>
-        </w:rPr>
         <w:t xml:space="preserve"> from the current time up to the next 168 hours (1 week)</w:t>
       </w:r>
       <w:r>
-        <w:rPr>
-          <w:highlight w:val="red"/>
-        </w:rPr>
+        <w:t>. Then</w:t>
+      </w:r>
+      <w:r>
+        <w:t xml:space="preserve"> the software</w:t>
+      </w:r>
+      <w:r>
+        <w:t xml:space="preserve"> will display this information in the form of a graph</w:t>
+      </w:r>
+      <w:r>
+        <w:t xml:space="preserve"> </w:t>
+      </w:r>
+      <w:r>
+        <w:t>that the user will be able to zoom in and out of</w:t>
+      </w:r>
+      <w:r>
+        <w:t xml:space="preserve"> as well as textual data</w:t>
+      </w:r>
+      <w:r>
         <w:t>.</w:t>
       </w:r>
       <w:r>
-        <w:t xml:space="preserve"> Then</w:t>
-      </w:r>
-      <w:r>
-        <w:t xml:space="preserve"> the software</w:t>
-      </w:r>
-      <w:r>
-        <w:t xml:space="preserve"> will display this information in the form of a graph</w:t>
-      </w:r>
-      <w:r>
-        <w:t xml:space="preserve"> </w:t>
-      </w:r>
-      <w:r>
-        <w:t>that the user will be able to zoom in and out of</w:t>
-      </w:r>
-      <w:r>
-        <w:t xml:space="preserve"> as well as textual data</w:t>
-      </w:r>
-      <w:r>
-        <w:t>.</w:t>
-      </w:r>
-      <w:r>
-        <w:t xml:space="preserve">  In addition to displaying the information the software will allow users to enter desired dates, and the software will notify them </w:t>
+        <w:t xml:space="preserve">  In addition to displaying the information the software will allow users to enter desired dates, and the software</w:t>
+      </w:r>
+      <w:r>
+        <w:t xml:space="preserve"> will notify them </w:t>
       </w:r>
       <w:r>
         <w:t xml:space="preserve">via email, </w:t>
@@ -7379,12 +7299,278 @@
     </w:p>
     <w:p>
       <w:pPr>
-        <w:pStyle w:val="ListParagraph"/>
-        <w:ind w:left="1440"/>
-        <w:rPr>
+        <w:rPr>
+          <w:b/>
           <w:bCs/>
         </w:rPr>
       </w:pPr>
+      <w:r>
+        <w:rPr>
+          <w:b/>
+          <w:bCs/>
+        </w:rPr>
+        <w:t>Change concrete temperature/ wind speed</w:t>
+      </w:r>
+    </w:p>
+    <w:p>
+      <w:pPr>
+        <w:rPr>
+          <w:bCs/>
+        </w:rPr>
+      </w:pPr>
+      <w:r>
+        <w:rPr>
+          <w:bCs/>
+        </w:rPr>
+        <w:t xml:space="preserve">Trigger: </w:t>
+      </w:r>
+      <w:r>
+        <w:rPr>
+          <w:bCs/>
+        </w:rPr>
+        <w:t>User wants change a concrete temp/ wind speed for a point.</w:t>
+      </w:r>
+    </w:p>
+    <w:p>
+      <w:pPr>
+        <w:pStyle w:val="ListParagraph"/>
+        <w:numPr>
+          <w:ilvl w:val="0"/>
+          <w:numId w:val="32"/>
+        </w:numPr>
+        <w:rPr>
+          <w:bCs/>
+        </w:rPr>
+      </w:pPr>
+      <w:r>
+        <w:rPr>
+          <w:bCs/>
+        </w:rPr>
+        <w:t>User displays graph</w:t>
+      </w:r>
+    </w:p>
+    <w:p>
+      <w:pPr>
+        <w:pStyle w:val="ListParagraph"/>
+        <w:numPr>
+          <w:ilvl w:val="0"/>
+          <w:numId w:val="32"/>
+        </w:numPr>
+        <w:rPr>
+          <w:bCs/>
+        </w:rPr>
+      </w:pPr>
+      <w:r>
+        <w:rPr>
+          <w:bCs/>
+        </w:rPr>
+        <w:t>User clicks a point</w:t>
+      </w:r>
+    </w:p>
+    <w:p>
+      <w:pPr>
+        <w:pStyle w:val="ListParagraph"/>
+        <w:numPr>
+          <w:ilvl w:val="0"/>
+          <w:numId w:val="32"/>
+        </w:numPr>
+        <w:rPr>
+          <w:bCs/>
+        </w:rPr>
+      </w:pPr>
+      <w:r>
+        <w:rPr>
+          <w:bCs/>
+        </w:rPr>
+        <w:t>User enters a new concrete temperature/wind speed</w:t>
+      </w:r>
+    </w:p>
+    <w:p>
+      <w:pPr>
+        <w:pStyle w:val="ListParagraph"/>
+        <w:numPr>
+          <w:ilvl w:val="0"/>
+          <w:numId w:val="32"/>
+        </w:numPr>
+        <w:rPr>
+          <w:bCs/>
+        </w:rPr>
+      </w:pPr>
+      <w:r>
+        <w:rPr>
+          <w:bCs/>
+        </w:rPr>
+        <w:t>User clicks submit</w:t>
+      </w:r>
+    </w:p>
+    <w:p>
+      <w:pPr>
+        <w:rPr>
+          <w:b/>
+          <w:bCs/>
+        </w:rPr>
+      </w:pPr>
+    </w:p>
+    <w:p>
+      <w:pPr>
+        <w:rPr>
+          <w:b/>
+          <w:bCs/>
+        </w:rPr>
+      </w:pPr>
+      <w:r>
+        <w:rPr>
+          <w:b/>
+          <w:bCs/>
+        </w:rPr>
+        <w:lastRenderedPageBreak/>
+        <w:t>View suggested concrete temperature for moderate/low risk</w:t>
+      </w:r>
+    </w:p>
+    <w:p>
+      <w:pPr>
+        <w:rPr>
+          <w:bCs/>
+        </w:rPr>
+      </w:pPr>
+      <w:r>
+        <w:rPr>
+          <w:bCs/>
+        </w:rPr>
+        <w:t>Trigger: User wants to see what the concrete temperature needs to be to be in the moderate/low risk</w:t>
+      </w:r>
+      <w:r>
+        <w:rPr>
+          <w:bCs/>
+        </w:rPr>
+        <w:t xml:space="preserve">. </w:t>
+      </w:r>
+    </w:p>
+    <w:p>
+      <w:pPr>
+        <w:pStyle w:val="ListParagraph"/>
+        <w:numPr>
+          <w:ilvl w:val="0"/>
+          <w:numId w:val="33"/>
+        </w:numPr>
+        <w:rPr>
+          <w:bCs/>
+        </w:rPr>
+      </w:pPr>
+      <w:r>
+        <w:rPr>
+          <w:bCs/>
+        </w:rPr>
+        <w:t>User displays graph</w:t>
+      </w:r>
+    </w:p>
+    <w:p>
+      <w:pPr>
+        <w:pStyle w:val="ListParagraph"/>
+        <w:numPr>
+          <w:ilvl w:val="0"/>
+          <w:numId w:val="33"/>
+        </w:numPr>
+        <w:rPr>
+          <w:bCs/>
+        </w:rPr>
+      </w:pPr>
+      <w:r>
+        <w:rPr>
+          <w:bCs/>
+        </w:rPr>
+        <w:t>User hovers over a point</w:t>
+      </w:r>
+    </w:p>
+    <w:p>
+      <w:pPr>
+        <w:pStyle w:val="ListParagraph"/>
+        <w:numPr>
+          <w:ilvl w:val="1"/>
+          <w:numId w:val="33"/>
+        </w:numPr>
+        <w:rPr>
+          <w:bCs/>
+        </w:rPr>
+      </w:pPr>
+      <w:r>
+        <w:rPr>
+          <w:bCs/>
+        </w:rPr>
+        <w:t>If point is in high risk</w:t>
+      </w:r>
+    </w:p>
+    <w:p>
+      <w:pPr>
+        <w:pStyle w:val="ListParagraph"/>
+        <w:numPr>
+          <w:ilvl w:val="2"/>
+          <w:numId w:val="33"/>
+        </w:numPr>
+        <w:rPr>
+          <w:bCs/>
+        </w:rPr>
+      </w:pPr>
+      <w:r>
+        <w:rPr>
+          <w:bCs/>
+        </w:rPr>
+        <w:t>Display concrete temperature needed for moderate risk</w:t>
+      </w:r>
+    </w:p>
+    <w:p>
+      <w:pPr>
+        <w:pStyle w:val="ListParagraph"/>
+        <w:numPr>
+          <w:ilvl w:val="2"/>
+          <w:numId w:val="33"/>
+        </w:numPr>
+        <w:rPr>
+          <w:bCs/>
+        </w:rPr>
+      </w:pPr>
+      <w:r>
+        <w:rPr>
+          <w:bCs/>
+        </w:rPr>
+        <w:t>Display concrete temperature needed for low risk</w:t>
+      </w:r>
+    </w:p>
+    <w:p>
+      <w:pPr>
+        <w:pStyle w:val="ListParagraph"/>
+        <w:numPr>
+          <w:ilvl w:val="1"/>
+          <w:numId w:val="33"/>
+        </w:numPr>
+        <w:rPr>
+          <w:bCs/>
+        </w:rPr>
+      </w:pPr>
+      <w:r>
+        <w:rPr>
+          <w:bCs/>
+        </w:rPr>
+        <w:t>If point is in moderate risk</w:t>
+      </w:r>
+    </w:p>
+    <w:p>
+      <w:pPr>
+        <w:pStyle w:val="ListParagraph"/>
+        <w:numPr>
+          <w:ilvl w:val="2"/>
+          <w:numId w:val="33"/>
+        </w:numPr>
+        <w:rPr>
+          <w:bCs/>
+        </w:rPr>
+      </w:pPr>
+      <w:r>
+        <w:rPr>
+          <w:bCs/>
+        </w:rPr>
+        <w:t>Display concrete temperature needed for low risk</w:t>
+      </w:r>
     </w:p>
     <w:p>
       <w:pPr>
@@ -7406,32 +7592,17 @@
           <w:ilvl w:val="0"/>
           <w:numId w:val="31"/>
         </w:numPr>
-        <w:rPr>
-          <w:highlight w:val="red"/>
-        </w:rPr>
-      </w:pPr>
-      <w:r>
-        <w:rPr>
-          <w:highlight w:val="red"/>
-        </w:rPr>
+      </w:pPr>
+      <w:r>
         <w:t xml:space="preserve">The </w:t>
       </w:r>
       <w:r>
-        <w:rPr>
-          <w:highlight w:val="red"/>
-        </w:rPr>
         <w:t>site</w:t>
       </w:r>
       <w:r>
-        <w:rPr>
-          <w:highlight w:val="red"/>
-        </w:rPr>
         <w:t xml:space="preserve"> should be quick and</w:t>
       </w:r>
       <w:r>
-        <w:rPr>
-          <w:highlight w:val="red"/>
-        </w:rPr>
         <w:t xml:space="preserve"> easy to learn. </w:t>
       </w:r>
     </w:p>
@@ -7442,32 +7613,17 @@
           <w:ilvl w:val="0"/>
           <w:numId w:val="31"/>
         </w:numPr>
-        <w:rPr>
-          <w:highlight w:val="red"/>
-        </w:rPr>
-      </w:pPr>
-      <w:r>
-        <w:rPr>
-          <w:highlight w:val="red"/>
-        </w:rPr>
+      </w:pPr>
+      <w:r>
         <w:t xml:space="preserve">The </w:t>
       </w:r>
       <w:r>
-        <w:rPr>
-          <w:highlight w:val="red"/>
-        </w:rPr>
         <w:t>site</w:t>
       </w:r>
       <w:r>
-        <w:rPr>
-          <w:highlight w:val="red"/>
-        </w:rPr>
         <w:t xml:space="preserve"> should be ea</w:t>
       </w:r>
       <w:r>
-        <w:rPr>
-          <w:highlight w:val="red"/>
-        </w:rPr>
         <w:t xml:space="preserve">sy to navigate. </w:t>
       </w:r>
     </w:p>
@@ -7478,44 +7634,23 @@
           <w:ilvl w:val="0"/>
           <w:numId w:val="31"/>
         </w:numPr>
-        <w:rPr>
-          <w:highlight w:val="red"/>
-        </w:rPr>
-      </w:pPr>
-      <w:r>
-        <w:rPr>
-          <w:highlight w:val="red"/>
-        </w:rPr>
+      </w:pPr>
+      <w:r>
         <w:t xml:space="preserve">The </w:t>
       </w:r>
       <w:r>
-        <w:rPr>
-          <w:highlight w:val="red"/>
-        </w:rPr>
         <w:t xml:space="preserve">site </w:t>
       </w:r>
       <w:r>
-        <w:rPr>
-          <w:highlight w:val="red"/>
-        </w:rPr>
         <w:t xml:space="preserve">output </w:t>
       </w:r>
       <w:r>
-        <w:rPr>
-          <w:highlight w:val="red"/>
-        </w:rPr>
         <w:t xml:space="preserve">(graph) </w:t>
       </w:r>
       <w:r>
-        <w:rPr>
-          <w:highlight w:val="red"/>
-        </w:rPr>
         <w:t xml:space="preserve">should be clear and </w:t>
       </w:r>
       <w:r>
-        <w:rPr>
-          <w:highlight w:val="red"/>
-        </w:rPr>
         <w:t xml:space="preserve">understandable. </w:t>
       </w:r>
     </w:p>
@@ -7526,26 +7661,14 @@
           <w:ilvl w:val="0"/>
           <w:numId w:val="31"/>
         </w:numPr>
-        <w:rPr>
-          <w:highlight w:val="red"/>
-        </w:rPr>
-      </w:pPr>
-      <w:r>
-        <w:rPr>
-          <w:highlight w:val="red"/>
-        </w:rPr>
+      </w:pPr>
+      <w:r>
         <w:t xml:space="preserve">The </w:t>
       </w:r>
       <w:r>
-        <w:rPr>
-          <w:highlight w:val="red"/>
-        </w:rPr>
         <w:t>user should trust the site output</w:t>
       </w:r>
       <w:r>
-        <w:rPr>
-          <w:highlight w:val="red"/>
-        </w:rPr>
         <w:t xml:space="preserve">. </w:t>
       </w:r>
     </w:p>
@@ -7555,7 +7678,6 @@
       </w:pPr>
       <w:bookmarkStart w:id="20" w:name="_Toc403486340"/>
       <w:r>
-        <w:lastRenderedPageBreak/>
         <w:t xml:space="preserve">3.4   </w:t>
       </w:r>
       <w:r>
@@ -7613,21 +7735,10 @@
       <w:bookmarkEnd w:id="21"/>
     </w:p>
     <w:p>
-      <w:pPr>
-        <w:rPr>
-          <w:highlight w:val="red"/>
-        </w:rPr>
-      </w:pPr>
-      <w:r>
-        <w:rPr>
-          <w:highlight w:val="red"/>
-        </w:rPr>
+      <w:r>
         <w:t xml:space="preserve">User </w:t>
       </w:r>
       <w:r>
-        <w:rPr>
-          <w:highlight w:val="red"/>
-        </w:rPr>
         <w:t>Table:</w:t>
       </w:r>
     </w:p>
@@ -7638,14 +7749,8 @@
           <w:ilvl w:val="0"/>
           <w:numId w:val="26"/>
         </w:numPr>
-        <w:rPr>
-          <w:highlight w:val="red"/>
-        </w:rPr>
-      </w:pPr>
-      <w:r>
-        <w:rPr>
-          <w:highlight w:val="red"/>
-        </w:rPr>
+      </w:pPr>
+      <w:r>
         <w:t>User</w:t>
       </w:r>
     </w:p>
@@ -7656,14 +7761,8 @@
           <w:ilvl w:val="1"/>
           <w:numId w:val="26"/>
         </w:numPr>
-        <w:rPr>
-          <w:highlight w:val="red"/>
-        </w:rPr>
-      </w:pPr>
-      <w:r>
-        <w:rPr>
-          <w:highlight w:val="red"/>
-        </w:rPr>
+      </w:pPr>
+      <w:r>
         <w:t>First name</w:t>
       </w:r>
     </w:p>
@@ -7674,14 +7773,8 @@
           <w:ilvl w:val="1"/>
           <w:numId w:val="26"/>
         </w:numPr>
-        <w:rPr>
-          <w:highlight w:val="red"/>
-        </w:rPr>
-      </w:pPr>
-      <w:r>
-        <w:rPr>
-          <w:highlight w:val="red"/>
-        </w:rPr>
+      </w:pPr>
+      <w:r>
         <w:t>Last name</w:t>
       </w:r>
     </w:p>
@@ -7692,32 +7785,17 @@
           <w:ilvl w:val="1"/>
           <w:numId w:val="26"/>
         </w:numPr>
-        <w:rPr>
-          <w:highlight w:val="red"/>
-        </w:rPr>
-      </w:pPr>
-      <w:r>
-        <w:rPr>
-          <w:highlight w:val="red"/>
-        </w:rPr>
+      </w:pPr>
+      <w:r>
         <w:t>U</w:t>
       </w:r>
       <w:r>
-        <w:rPr>
-          <w:highlight w:val="red"/>
-        </w:rPr>
         <w:t>ser</w:t>
       </w:r>
       <w:r>
-        <w:rPr>
-          <w:highlight w:val="red"/>
-        </w:rPr>
         <w:t xml:space="preserve"> </w:t>
       </w:r>
       <w:r>
-        <w:rPr>
-          <w:highlight w:val="red"/>
-        </w:rPr>
         <w:t>name</w:t>
       </w:r>
     </w:p>
@@ -7728,15 +7806,9 @@
           <w:ilvl w:val="1"/>
           <w:numId w:val="26"/>
         </w:numPr>
-        <w:rPr>
-          <w:highlight w:val="red"/>
-        </w:rPr>
       </w:pPr>
       <w:proofErr w:type="spellStart"/>
       <w:r>
-        <w:rPr>
-          <w:highlight w:val="red"/>
-        </w:rPr>
         <w:t>UserID</w:t>
       </w:r>
       <w:proofErr w:type="spellEnd"/>
@@ -7748,14 +7820,8 @@
           <w:ilvl w:val="1"/>
           <w:numId w:val="26"/>
         </w:numPr>
-        <w:rPr>
-          <w:highlight w:val="red"/>
-        </w:rPr>
-      </w:pPr>
-      <w:r>
-        <w:rPr>
-          <w:highlight w:val="red"/>
-        </w:rPr>
+      </w:pPr>
+      <w:r>
         <w:t>Password</w:t>
       </w:r>
     </w:p>
@@ -7766,14 +7832,8 @@
           <w:ilvl w:val="1"/>
           <w:numId w:val="26"/>
         </w:numPr>
-        <w:rPr>
-          <w:highlight w:val="red"/>
-        </w:rPr>
-      </w:pPr>
-      <w:r>
-        <w:rPr>
-          <w:highlight w:val="red"/>
-        </w:rPr>
+      </w:pPr>
+      <w:r>
         <w:t>E-mail</w:t>
       </w:r>
     </w:p>
@@ -7784,27 +7844,13 @@
           <w:ilvl w:val="1"/>
           <w:numId w:val="26"/>
         </w:numPr>
-        <w:rPr>
-          <w:highlight w:val="red"/>
-        </w:rPr>
-      </w:pPr>
-      <w:r>
-        <w:rPr>
-          <w:highlight w:val="red"/>
-        </w:rPr>
+      </w:pPr>
+      <w:r>
         <w:t>Current number of notifications</w:t>
       </w:r>
     </w:p>
     <w:p>
-      <w:pPr>
-        <w:rPr>
-          <w:highlight w:val="red"/>
-        </w:rPr>
-      </w:pPr>
-      <w:r>
-        <w:rPr>
-          <w:highlight w:val="red"/>
-        </w:rPr>
+      <w:r>
         <w:t>Projects Table:</w:t>
       </w:r>
     </w:p>
@@ -7815,14 +7861,8 @@
           <w:ilvl w:val="0"/>
           <w:numId w:val="26"/>
         </w:numPr>
-        <w:rPr>
-          <w:highlight w:val="red"/>
-        </w:rPr>
-      </w:pPr>
-      <w:r>
-        <w:rPr>
-          <w:highlight w:val="red"/>
-        </w:rPr>
+      </w:pPr>
+      <w:r>
         <w:t>Project</w:t>
       </w:r>
     </w:p>
@@ -7833,16 +7873,10 @@
           <w:ilvl w:val="1"/>
           <w:numId w:val="26"/>
         </w:numPr>
-        <w:rPr>
-          <w:highlight w:val="red"/>
-        </w:rPr>
       </w:pPr>
       <w:proofErr w:type="spellStart"/>
       <w:proofErr w:type="gramStart"/>
       <w:r>
-        <w:rPr>
-          <w:highlight w:val="red"/>
-        </w:rPr>
         <w:t>userID</w:t>
       </w:r>
       <w:proofErr w:type="spellEnd"/>
@@ -7855,16 +7889,11 @@
           <w:ilvl w:val="1"/>
           <w:numId w:val="26"/>
         </w:numPr>
-        <w:rPr>
-          <w:highlight w:val="red"/>
-        </w:rPr>
       </w:pPr>
       <w:proofErr w:type="spellStart"/>
       <w:proofErr w:type="gramStart"/>
       <w:r>
-        <w:rPr>
-          <w:highlight w:val="red"/>
-        </w:rPr>
+        <w:lastRenderedPageBreak/>
         <w:t>projectID</w:t>
       </w:r>
       <w:proofErr w:type="spellEnd"/>
@@ -7877,22 +7906,13 @@
           <w:ilvl w:val="1"/>
           <w:numId w:val="26"/>
         </w:numPr>
-        <w:rPr>
-          <w:highlight w:val="red"/>
-        </w:rPr>
       </w:pPr>
       <w:proofErr w:type="gramStart"/>
       <w:r>
-        <w:rPr>
-          <w:highlight w:val="red"/>
-        </w:rPr>
         <w:t>zip</w:t>
       </w:r>
       <w:proofErr w:type="gramEnd"/>
       <w:r>
-        <w:rPr>
-          <w:highlight w:val="red"/>
-        </w:rPr>
         <w:t xml:space="preserve"> code</w:t>
       </w:r>
     </w:p>
@@ -7903,27 +7923,13 @@
           <w:ilvl w:val="1"/>
           <w:numId w:val="26"/>
         </w:numPr>
-        <w:rPr>
-          <w:highlight w:val="red"/>
-        </w:rPr>
-      </w:pPr>
-      <w:r>
-        <w:rPr>
-          <w:highlight w:val="red"/>
-        </w:rPr>
+      </w:pPr>
+      <w:r>
         <w:t>Date created</w:t>
       </w:r>
     </w:p>
     <w:p>
-      <w:pPr>
-        <w:rPr>
-          <w:highlight w:val="red"/>
-        </w:rPr>
-      </w:pPr>
-      <w:r>
-        <w:rPr>
-          <w:highlight w:val="red"/>
-        </w:rPr>
+      <w:r>
         <w:t>Weather Date Table</w:t>
       </w:r>
     </w:p>
@@ -7934,14 +7940,8 @@
           <w:ilvl w:val="0"/>
           <w:numId w:val="27"/>
         </w:numPr>
-        <w:rPr>
-          <w:highlight w:val="red"/>
-        </w:rPr>
-      </w:pPr>
-      <w:r>
-        <w:rPr>
-          <w:highlight w:val="red"/>
-        </w:rPr>
+      </w:pPr>
+      <w:r>
         <w:t>Weather Data</w:t>
       </w:r>
     </w:p>
@@ -7952,16 +7952,10 @@
           <w:ilvl w:val="1"/>
           <w:numId w:val="27"/>
         </w:numPr>
-        <w:rPr>
-          <w:highlight w:val="red"/>
-        </w:rPr>
       </w:pPr>
       <w:proofErr w:type="spellStart"/>
       <w:proofErr w:type="gramStart"/>
       <w:r>
-        <w:rPr>
-          <w:highlight w:val="red"/>
-        </w:rPr>
         <w:t>projectID</w:t>
       </w:r>
       <w:proofErr w:type="spellEnd"/>
@@ -7974,15 +7968,9 @@
           <w:ilvl w:val="1"/>
           <w:numId w:val="27"/>
         </w:numPr>
-        <w:rPr>
-          <w:highlight w:val="red"/>
-        </w:rPr>
       </w:pPr>
       <w:proofErr w:type="gramStart"/>
       <w:r>
-        <w:rPr>
-          <w:highlight w:val="red"/>
-        </w:rPr>
         <w:t>time</w:t>
       </w:r>
       <w:proofErr w:type="gramEnd"/>
@@ -7994,15 +7982,9 @@
           <w:ilvl w:val="1"/>
           <w:numId w:val="27"/>
         </w:numPr>
-        <w:rPr>
-          <w:highlight w:val="red"/>
-        </w:rPr>
       </w:pPr>
       <w:proofErr w:type="spellStart"/>
       <w:r>
-        <w:rPr>
-          <w:highlight w:val="red"/>
-        </w:rPr>
         <w:t>EvapRate</w:t>
       </w:r>
       <w:proofErr w:type="spellEnd"/>
@@ -8014,14 +7996,8 @@
           <w:ilvl w:val="1"/>
           <w:numId w:val="27"/>
         </w:numPr>
-        <w:rPr>
-          <w:highlight w:val="red"/>
-        </w:rPr>
-      </w:pPr>
-      <w:r>
-        <w:rPr>
-          <w:highlight w:val="red"/>
-        </w:rPr>
+      </w:pPr>
+      <w:r>
         <w:t>Air temp</w:t>
       </w:r>
     </w:p>
@@ -8032,14 +8008,8 @@
           <w:ilvl w:val="1"/>
           <w:numId w:val="27"/>
         </w:numPr>
-        <w:rPr>
-          <w:highlight w:val="red"/>
-        </w:rPr>
-      </w:pPr>
-      <w:r>
-        <w:rPr>
-          <w:highlight w:val="red"/>
-        </w:rPr>
+      </w:pPr>
+      <w:r>
         <w:t>Concrete temp</w:t>
       </w:r>
     </w:p>
@@ -8050,14 +8020,8 @@
           <w:ilvl w:val="1"/>
           <w:numId w:val="27"/>
         </w:numPr>
-        <w:rPr>
-          <w:highlight w:val="red"/>
-        </w:rPr>
-      </w:pPr>
-      <w:r>
-        <w:rPr>
-          <w:highlight w:val="red"/>
-        </w:rPr>
+      </w:pPr>
+      <w:r>
         <w:t>Relative humidity</w:t>
       </w:r>
     </w:p>
@@ -8068,14 +8032,8 @@
           <w:ilvl w:val="1"/>
           <w:numId w:val="27"/>
         </w:numPr>
-        <w:rPr>
-          <w:highlight w:val="red"/>
-        </w:rPr>
-      </w:pPr>
-      <w:r>
-        <w:rPr>
-          <w:highlight w:val="red"/>
-        </w:rPr>
+      </w:pPr>
+      <w:r>
         <w:t>Wind speed</w:t>
       </w:r>
     </w:p>
@@ -8086,20 +8044,11 @@
           <w:ilvl w:val="1"/>
           <w:numId w:val="27"/>
         </w:numPr>
-        <w:rPr>
-          <w:highlight w:val="red"/>
-        </w:rPr>
-      </w:pPr>
-      <w:r>
-        <w:rPr>
-          <w:highlight w:val="red"/>
-        </w:rPr>
+      </w:pPr>
+      <w:r>
         <w:t xml:space="preserve">Percent </w:t>
       </w:r>
       <w:r>
-        <w:rPr>
-          <w:highlight w:val="red"/>
-        </w:rPr>
         <w:t>Cloud cover</w:t>
       </w:r>
     </w:p>
@@ -8110,27 +8059,13 @@
           <w:ilvl w:val="1"/>
           <w:numId w:val="27"/>
         </w:numPr>
-        <w:rPr>
-          <w:highlight w:val="red"/>
-        </w:rPr>
-      </w:pPr>
-      <w:r>
-        <w:rPr>
-          <w:highlight w:val="red"/>
-        </w:rPr>
+      </w:pPr>
+      <w:r>
         <w:t>Type of risk (high/med/low)</w:t>
       </w:r>
     </w:p>
     <w:p>
-      <w:pPr>
-        <w:rPr>
-          <w:highlight w:val="red"/>
-        </w:rPr>
-      </w:pPr>
-      <w:r>
-        <w:rPr>
-          <w:highlight w:val="red"/>
-        </w:rPr>
+      <w:r>
         <w:t>Future Notification Table</w:t>
       </w:r>
     </w:p>
@@ -8141,14 +8076,8 @@
           <w:ilvl w:val="0"/>
           <w:numId w:val="30"/>
         </w:numPr>
-        <w:rPr>
-          <w:highlight w:val="red"/>
-        </w:rPr>
-      </w:pPr>
-      <w:r>
-        <w:rPr>
-          <w:highlight w:val="red"/>
-        </w:rPr>
+      </w:pPr>
+      <w:r>
         <w:t>Future Notification</w:t>
       </w:r>
     </w:p>
@@ -8159,16 +8088,9 @@
           <w:ilvl w:val="1"/>
           <w:numId w:val="30"/>
         </w:numPr>
-        <w:rPr>
-          <w:highlight w:val="red"/>
-        </w:rPr>
       </w:pPr>
       <w:proofErr w:type="spellStart"/>
       <w:r>
-        <w:rPr>
-          <w:highlight w:val="red"/>
-        </w:rPr>
-        <w:lastRenderedPageBreak/>
         <w:t>ProjectID</w:t>
       </w:r>
       <w:proofErr w:type="spellEnd"/>
@@ -8180,15 +8102,9 @@
           <w:ilvl w:val="1"/>
           <w:numId w:val="30"/>
         </w:numPr>
-        <w:rPr>
-          <w:highlight w:val="red"/>
-        </w:rPr>
       </w:pPr>
       <w:proofErr w:type="spellStart"/>
       <w:r>
-        <w:rPr>
-          <w:highlight w:val="red"/>
-        </w:rPr>
         <w:t>FutureNotificationID</w:t>
       </w:r>
       <w:proofErr w:type="spellEnd"/>
@@ -8200,29 +8116,15 @@
           <w:ilvl w:val="1"/>
           <w:numId w:val="30"/>
         </w:numPr>
-        <w:rPr>
-          <w:highlight w:val="red"/>
-        </w:rPr>
       </w:pPr>
       <w:proofErr w:type="spellStart"/>
       <w:r>
-        <w:rPr>
-          <w:highlight w:val="red"/>
-        </w:rPr>
         <w:t>FutureDate</w:t>
       </w:r>
       <w:proofErr w:type="spellEnd"/>
     </w:p>
     <w:p>
-      <w:pPr>
-        <w:rPr>
-          <w:highlight w:val="red"/>
-        </w:rPr>
-      </w:pPr>
-      <w:r>
-        <w:rPr>
-          <w:highlight w:val="red"/>
-        </w:rPr>
+      <w:r>
         <w:t>Change in State Notification Table</w:t>
       </w:r>
     </w:p>
@@ -8233,14 +8135,8 @@
           <w:ilvl w:val="0"/>
           <w:numId w:val="29"/>
         </w:numPr>
-        <w:rPr>
-          <w:highlight w:val="red"/>
-        </w:rPr>
-      </w:pPr>
-      <w:r>
-        <w:rPr>
-          <w:highlight w:val="red"/>
-        </w:rPr>
+      </w:pPr>
+      <w:r>
         <w:t>Change in State Notification</w:t>
       </w:r>
     </w:p>
@@ -8251,15 +8147,9 @@
           <w:ilvl w:val="1"/>
           <w:numId w:val="29"/>
         </w:numPr>
-        <w:rPr>
-          <w:highlight w:val="red"/>
-        </w:rPr>
       </w:pPr>
       <w:proofErr w:type="spellStart"/>
       <w:r>
-        <w:rPr>
-          <w:highlight w:val="red"/>
-        </w:rPr>
         <w:t>UserID</w:t>
       </w:r>
       <w:proofErr w:type="spellEnd"/>
@@ -8271,15 +8161,9 @@
           <w:ilvl w:val="1"/>
           <w:numId w:val="29"/>
         </w:numPr>
-        <w:rPr>
-          <w:highlight w:val="red"/>
-        </w:rPr>
       </w:pPr>
       <w:proofErr w:type="spellStart"/>
       <w:r>
-        <w:rPr>
-          <w:highlight w:val="red"/>
-        </w:rPr>
         <w:t>ProjectID</w:t>
       </w:r>
       <w:proofErr w:type="spellEnd"/>
@@ -8291,15 +8175,9 @@
           <w:ilvl w:val="1"/>
           <w:numId w:val="29"/>
         </w:numPr>
-        <w:rPr>
-          <w:highlight w:val="red"/>
-        </w:rPr>
       </w:pPr>
       <w:proofErr w:type="spellStart"/>
       <w:r>
-        <w:rPr>
-          <w:highlight w:val="red"/>
-        </w:rPr>
         <w:t>ChangeInStateNotifcaitonID</w:t>
       </w:r>
       <w:proofErr w:type="spellEnd"/>
@@ -8311,16 +8189,10 @@
           <w:ilvl w:val="1"/>
           <w:numId w:val="29"/>
         </w:numPr>
-        <w:rPr>
-          <w:highlight w:val="red"/>
-        </w:rPr>
       </w:pPr>
       <w:proofErr w:type="spellStart"/>
       <w:proofErr w:type="gramStart"/>
       <w:r>
-        <w:rPr>
-          <w:highlight w:val="red"/>
-        </w:rPr>
         <w:t>startTime</w:t>
       </w:r>
       <w:proofErr w:type="spellEnd"/>
@@ -8333,16 +8205,10 @@
           <w:ilvl w:val="1"/>
           <w:numId w:val="29"/>
         </w:numPr>
-        <w:rPr>
-          <w:highlight w:val="red"/>
-        </w:rPr>
       </w:pPr>
       <w:proofErr w:type="spellStart"/>
       <w:proofErr w:type="gramStart"/>
       <w:r>
-        <w:rPr>
-          <w:highlight w:val="red"/>
-        </w:rPr>
         <w:t>endTime</w:t>
       </w:r>
       <w:proofErr w:type="spellEnd"/>
@@ -8355,35 +8221,18 @@
           <w:ilvl w:val="1"/>
           <w:numId w:val="29"/>
         </w:numPr>
-        <w:rPr>
-          <w:highlight w:val="red"/>
-        </w:rPr>
       </w:pPr>
       <w:proofErr w:type="gramStart"/>
       <w:r>
-        <w:rPr>
-          <w:highlight w:val="red"/>
-        </w:rPr>
         <w:t>needed</w:t>
       </w:r>
       <w:proofErr w:type="gramEnd"/>
       <w:r>
-        <w:rPr>
-          <w:highlight w:val="red"/>
-        </w:rPr>
         <w:t xml:space="preserve"> evaporation rate (if the evaporation rate is below/above this user specified number during a start time or end time email the user)</w:t>
       </w:r>
     </w:p>
     <w:p>
-      <w:pPr>
-        <w:rPr>
-          <w:highlight w:val="red"/>
-        </w:rPr>
-      </w:pPr>
-      <w:r>
-        <w:rPr>
-          <w:highlight w:val="red"/>
-        </w:rPr>
+      <w:r>
         <w:t>Web site statistics Table</w:t>
       </w:r>
     </w:p>
@@ -8394,14 +8243,8 @@
           <w:ilvl w:val="0"/>
           <w:numId w:val="28"/>
         </w:numPr>
-        <w:rPr>
-          <w:highlight w:val="red"/>
-        </w:rPr>
-      </w:pPr>
-      <w:r>
-        <w:rPr>
-          <w:highlight w:val="red"/>
-        </w:rPr>
+      </w:pPr>
+      <w:r>
         <w:t>Usage Statistics</w:t>
       </w:r>
     </w:p>
@@ -8412,20 +8255,11 @@
           <w:ilvl w:val="1"/>
           <w:numId w:val="28"/>
         </w:numPr>
-        <w:rPr>
-          <w:highlight w:val="red"/>
-        </w:rPr>
-      </w:pPr>
-      <w:r>
-        <w:rPr>
-          <w:highlight w:val="red"/>
-        </w:rPr>
+      </w:pPr>
+      <w:r>
         <w:t>N</w:t>
       </w:r>
       <w:r>
-        <w:rPr>
-          <w:highlight w:val="red"/>
-        </w:rPr>
         <w:t>umber of users</w:t>
       </w:r>
     </w:p>
@@ -8436,20 +8270,11 @@
           <w:ilvl w:val="1"/>
           <w:numId w:val="28"/>
         </w:numPr>
-        <w:rPr>
-          <w:highlight w:val="red"/>
-        </w:rPr>
-      </w:pPr>
-      <w:r>
-        <w:rPr>
-          <w:highlight w:val="red"/>
-        </w:rPr>
+      </w:pPr>
+      <w:r>
         <w:t>Number</w:t>
       </w:r>
       <w:r>
-        <w:rPr>
-          <w:highlight w:val="red"/>
-        </w:rPr>
         <w:t xml:space="preserve"> of projects</w:t>
       </w:r>
     </w:p>
@@ -8460,14 +8285,8 @@
           <w:ilvl w:val="1"/>
           <w:numId w:val="28"/>
         </w:numPr>
-        <w:rPr>
-          <w:highlight w:val="red"/>
-        </w:rPr>
-      </w:pPr>
-      <w:r>
-        <w:rPr>
-          <w:highlight w:val="red"/>
-        </w:rPr>
+      </w:pPr>
+      <w:r>
         <w:t>Number of times guest was used</w:t>
       </w:r>
     </w:p>
@@ -8478,20 +8297,11 @@
           <w:ilvl w:val="1"/>
           <w:numId w:val="28"/>
         </w:numPr>
-        <w:rPr>
-          <w:highlight w:val="red"/>
-        </w:rPr>
-      </w:pPr>
-      <w:r>
-        <w:rPr>
-          <w:highlight w:val="red"/>
-        </w:rPr>
+      </w:pPr>
+      <w:r>
         <w:t xml:space="preserve">Number </w:t>
       </w:r>
       <w:r>
-        <w:rPr>
-          <w:highlight w:val="red"/>
-        </w:rPr>
         <w:t xml:space="preserve">Of Future Notifications </w:t>
       </w:r>
     </w:p>
@@ -8502,20 +8312,12 @@
           <w:ilvl w:val="1"/>
           <w:numId w:val="28"/>
         </w:numPr>
-        <w:rPr>
-          <w:highlight w:val="red"/>
-        </w:rPr>
-      </w:pPr>
-      <w:r>
-        <w:rPr>
-          <w:highlight w:val="red"/>
-        </w:rPr>
+      </w:pPr>
+      <w:r>
+        <w:lastRenderedPageBreak/>
         <w:t>Number</w:t>
       </w:r>
       <w:r>
-        <w:rPr>
-          <w:highlight w:val="red"/>
-        </w:rPr>
         <w:t xml:space="preserve"> of Change in State notifications used</w:t>
       </w:r>
     </w:p>
@@ -8526,14 +8328,8 @@
           <w:ilvl w:val="1"/>
           <w:numId w:val="28"/>
         </w:numPr>
-        <w:rPr>
-          <w:highlight w:val="red"/>
-        </w:rPr>
-      </w:pPr>
-      <w:r>
-        <w:rPr>
-          <w:highlight w:val="red"/>
-        </w:rPr>
+      </w:pPr>
+      <w:r>
         <w:t xml:space="preserve">Etc. </w:t>
       </w:r>
     </w:p>
@@ -8683,7 +8479,6 @@
         </w:numPr>
       </w:pPr>
       <w:r>
-        <w:lastRenderedPageBreak/>
         <w:t>Encrypting private data</w:t>
       </w:r>
     </w:p>
@@ -8820,6 +8615,7 @@
         <w:rPr>
           <w:noProof/>
         </w:rPr>
+        <w:lastRenderedPageBreak/>
         <w:drawing>
           <wp:inline distT="0" distB="0" distL="0" distR="0" wp14:anchorId="2DB18129" wp14:editId="2ADBA4F0">
             <wp:extent cx="5524500" cy="3326209"/>
@@ -9040,6 +8836,7 @@
       </w:pPr>
       <w:bookmarkStart w:id="30" w:name="_Toc403486349"/>
       <w:r>
+        <w:lastRenderedPageBreak/>
         <w:t>4.2   Functions</w:t>
       </w:r>
       <w:bookmarkEnd w:id="30"/>
@@ -9115,14 +8912,8 @@
           <w:ilvl w:val="0"/>
           <w:numId w:val="15"/>
         </w:numPr>
-        <w:rPr>
-          <w:highlight w:val="red"/>
-        </w:rPr>
-      </w:pPr>
-      <w:r>
-        <w:rPr>
-          <w:highlight w:val="red"/>
-        </w:rPr>
+      </w:pPr>
+      <w:r>
         <w:t>Provide different prototypes for possible graphs for the client to choose.</w:t>
       </w:r>
     </w:p>
@@ -9133,22 +8924,17 @@
           <w:ilvl w:val="0"/>
           <w:numId w:val="15"/>
         </w:numPr>
-        <w:rPr>
-          <w:highlight w:val="red"/>
-        </w:rPr>
-      </w:pPr>
-      <w:r>
-        <w:rPr>
-          <w:highlight w:val="red"/>
-        </w:rPr>
+      </w:pPr>
+      <w:r>
         <w:t xml:space="preserve">Show the weather variables and calculations that were used so the user can check the </w:t>
       </w:r>
       <w:proofErr w:type="spellStart"/>
       <w:r>
-        <w:rPr>
-          <w:highlight w:val="red"/>
-        </w:rPr>
-        <w:t>calcuations.</w:t>
+        <w:t>calcuations</w:t>
+      </w:r>
+      <w:proofErr w:type="spellEnd"/>
+      <w:r>
+        <w:t>.</w:t>
       </w:r>
     </w:p>
     <w:p>
@@ -9158,29 +8944,16 @@
           <w:ilvl w:val="0"/>
           <w:numId w:val="15"/>
         </w:numPr>
-        <w:rPr>
-          <w:highlight w:val="red"/>
-        </w:rPr>
-      </w:pPr>
+      </w:pPr>
+      <w:r>
+        <w:t xml:space="preserve">Provide an about page to explain the </w:t>
+      </w:r>
+      <w:proofErr w:type="spellStart"/>
+      <w:r>
+        <w:t>calcuations</w:t>
+      </w:r>
       <w:proofErr w:type="spellEnd"/>
       <w:r>
-        <w:rPr>
-          <w:highlight w:val="red"/>
-        </w:rPr>
-        <w:t xml:space="preserve">Provide an about page to explain the </w:t>
-      </w:r>
-      <w:proofErr w:type="spellStart"/>
-      <w:r>
-        <w:rPr>
-          <w:highlight w:val="red"/>
-        </w:rPr>
-        <w:t>calcuations</w:t>
-      </w:r>
-      <w:proofErr w:type="spellEnd"/>
-      <w:r>
-        <w:rPr>
-          <w:highlight w:val="red"/>
-        </w:rPr>
         <w:t xml:space="preserve"> used and where the weather predictions are coming from.</w:t>
       </w:r>
     </w:p>
@@ -9191,20 +8964,11 @@
           <w:ilvl w:val="0"/>
           <w:numId w:val="15"/>
         </w:numPr>
-        <w:rPr>
-          <w:highlight w:val="red"/>
-        </w:rPr>
-      </w:pPr>
-      <w:r>
-        <w:rPr>
-          <w:highlight w:val="red"/>
-        </w:rPr>
+      </w:pPr>
+      <w:r>
         <w:t>As little data entry as possible</w:t>
       </w:r>
       <w:r>
-        <w:rPr>
-          <w:highlight w:val="red"/>
-        </w:rPr>
         <w:t xml:space="preserve"> to simplify things</w:t>
       </w:r>
     </w:p>
@@ -9215,12 +8979,12 @@
           <w:ilvl w:val="0"/>
           <w:numId w:val="15"/>
         </w:numPr>
-        <w:rPr>
-          <w:highlight w:val="red"/>
-        </w:rPr>
-      </w:pPr>
-      <w:r>
-        <w:t xml:space="preserve">Do the calculations manually and compare the results to the results of the applications </w:t>
+      </w:pPr>
+      <w:r>
+        <w:t>Do the calculations manually and compare the results to the results of the applications</w:t>
+      </w:r>
+      <w:r>
+        <w:t xml:space="preserve"> </w:t>
       </w:r>
       <w:r>
         <w:t>formula</w:t>
@@ -9281,7 +9045,6 @@
       </w:pPr>
       <w:bookmarkStart w:id="34" w:name="_Toc403486353"/>
       <w:r>
-        <w:lastRenderedPageBreak/>
         <w:t>4.5   Logical Database Requirements</w:t>
       </w:r>
       <w:bookmarkEnd w:id="34"/>
@@ -9379,6 +9142,7 @@
         </w:numPr>
       </w:pPr>
       <w:r>
+        <w:lastRenderedPageBreak/>
         <w:t>Test to see if weather variables have changed since last use.</w:t>
       </w:r>
     </w:p>
@@ -9468,35 +9232,15 @@
       <w:bookmarkEnd w:id="37"/>
     </w:p>
     <w:p>
-      <w:pPr>
-        <w:rPr>
-          <w:highlight w:val="red"/>
-        </w:rPr>
-      </w:pPr>
-      <w:r>
-        <w:rPr>
-          <w:highlight w:val="red"/>
-        </w:rPr>
-        <w:t>Provide different prototype</w:t>
-      </w:r>
-      <w:r>
-        <w:rPr>
-          <w:highlight w:val="red"/>
-        </w:rPr>
-        <w:t xml:space="preserve">s of different input and </w:t>
+      <w:r>
+        <w:t xml:space="preserve">Provide different prototypes of different input and </w:t>
       </w:r>
       <w:proofErr w:type="spellStart"/>
       <w:r>
-        <w:rPr>
-          <w:highlight w:val="red"/>
-        </w:rPr>
         <w:t>ouput</w:t>
       </w:r>
       <w:proofErr w:type="spellEnd"/>
       <w:r>
-        <w:rPr>
-          <w:highlight w:val="red"/>
-        </w:rPr>
         <w:t xml:space="preserve"> methods for the client to choose and create as little data entry for users as possible.</w:t>
       </w:r>
     </w:p>
@@ -9586,7 +9330,6 @@
       </w:pPr>
       <w:bookmarkStart w:id="40" w:name="_Toc403486359"/>
       <w:r>
-        <w:lastRenderedPageBreak/>
         <w:t xml:space="preserve">5.2   Acronyms </w:t>
       </w:r>
       <w:r>
@@ -9735,7 +9478,7 @@
         <w:rStyle w:val="PageNumber"/>
         <w:noProof/>
       </w:rPr>
-      <w:t>i</w:t>
+      <w:t>iii</w:t>
     </w:r>
     <w:r>
       <w:rPr>
@@ -9853,12 +9596,10 @@
     <w:sdt>
       <w:sdtPr>
         <w:id w:val="171999623"/>
-        <w:placeholder>
-          <w:docPart w:val="846E2C0132904243B2375CE2AF175AE1"/>
-        </w:placeholder>
         <w:temporary/>
         <w:showingPlcHdr/>
       </w:sdtPr>
+      <w:sdtEndPr/>
       <w:sdtContent>
         <w:r>
           <w:t>[Type text]</w:t>
@@ -9874,6 +9615,7 @@
         <w:temporary/>
         <w:showingPlcHdr/>
       </w:sdtPr>
+      <w:sdtEndPr/>
       <w:sdtContent>
         <w:r>
           <w:t>[Type text]</w:t>
@@ -9889,6 +9631,7 @@
         <w:temporary/>
         <w:showingPlcHdr/>
       </w:sdtPr>
+      <w:sdtEndPr/>
       <w:sdtContent>
         <w:r>
           <w:t>[Type text]</w:t>
@@ -9917,7 +9660,7 @@
       <w:ptab w:relativeTo="margin" w:alignment="center" w:leader="none"/>
     </w:r>
     <w:r>
-      <w:t>Rev. 1.0.6</w:t>
+      <w:t>Rev. 1.0.7</w:t>
     </w:r>
     <w:r>
       <w:ptab w:relativeTo="margin" w:alignment="right" w:leader="none"/>
@@ -9935,13 +9678,7 @@
       <w:rPr>
         <w:noProof/>
       </w:rPr>
-      <w:t>19 January</w:t>
-    </w:r>
-    <w:r>
-      <w:rPr>
-        <w:noProof/>
-      </w:rPr>
-      <w:t xml:space="preserve"> 201</w:t>
+      <w:t>17 February 2015</w:t>
     </w:r>
     <w:r>
       <w:fldChar w:fldCharType="end"/>
@@ -10050,6 +9787,95 @@
     </w:lvl>
   </w:abstractNum>
   <w:abstractNum w:abstractNumId="1">
+    <w:nsid w:val="03D24FC6"/>
+    <w:multiLevelType w:val="hybridMultilevel"/>
+    <w:tmpl w:val="4A7850AC"/>
+    <w:lvl w:ilvl="0" w:tplc="0409000F">
+      <w:start w:val="1"/>
+      <w:numFmt w:val="decimal"/>
+      <w:lvlText w:val="%1."/>
+      <w:lvlJc w:val="left"/>
+      <w:pPr>
+        <w:ind w:left="720" w:hanging="360"/>
+      </w:pPr>
+      <w:rPr>
+        <w:rFonts w:hint="default"/>
+      </w:rPr>
+    </w:lvl>
+    <w:lvl w:ilvl="1" w:tplc="04090019">
+      <w:start w:val="1"/>
+      <w:numFmt w:val="lowerLetter"/>
+      <w:lvlText w:val="%2."/>
+      <w:lvlJc w:val="left"/>
+      <w:pPr>
+        <w:ind w:left="1440" w:hanging="360"/>
+      </w:pPr>
+    </w:lvl>
+    <w:lvl w:ilvl="2" w:tplc="0409001B">
+      <w:start w:val="1"/>
+      <w:numFmt w:val="lowerRoman"/>
+      <w:lvlText w:val="%3."/>
+      <w:lvlJc w:val="right"/>
+      <w:pPr>
+        <w:ind w:left="2160" w:hanging="180"/>
+      </w:pPr>
+    </w:lvl>
+    <w:lvl w:ilvl="3" w:tplc="0409000F" w:tentative="1">
+      <w:start w:val="1"/>
+      <w:numFmt w:val="decimal"/>
+      <w:lvlText w:val="%4."/>
+      <w:lvlJc w:val="left"/>
+      <w:pPr>
+        <w:ind w:left="2880" w:hanging="360"/>
+      </w:pPr>
+    </w:lvl>
+    <w:lvl w:ilvl="4" w:tplc="04090019" w:tentative="1">
+      <w:start w:val="1"/>
+      <w:numFmt w:val="lowerLetter"/>
+      <w:lvlText w:val="%5."/>
+      <w:lvlJc w:val="left"/>
+      <w:pPr>
+        <w:ind w:left="3600" w:hanging="360"/>
+      </w:pPr>
+    </w:lvl>
+    <w:lvl w:ilvl="5" w:tplc="0409001B" w:tentative="1">
+      <w:start w:val="1"/>
+      <w:numFmt w:val="lowerRoman"/>
+      <w:lvlText w:val="%6."/>
+      <w:lvlJc w:val="right"/>
+      <w:pPr>
+        <w:ind w:left="4320" w:hanging="180"/>
+      </w:pPr>
+    </w:lvl>
+    <w:lvl w:ilvl="6" w:tplc="0409000F" w:tentative="1">
+      <w:start w:val="1"/>
+      <w:numFmt w:val="decimal"/>
+      <w:lvlText w:val="%7."/>
+      <w:lvlJc w:val="left"/>
+      <w:pPr>
+        <w:ind w:left="5040" w:hanging="360"/>
+      </w:pPr>
+    </w:lvl>
+    <w:lvl w:ilvl="7" w:tplc="04090019" w:tentative="1">
+      <w:start w:val="1"/>
+      <w:numFmt w:val="lowerLetter"/>
+      <w:lvlText w:val="%8."/>
+      <w:lvlJc w:val="left"/>
+      <w:pPr>
+        <w:ind w:left="5760" w:hanging="360"/>
+      </w:pPr>
+    </w:lvl>
+    <w:lvl w:ilvl="8" w:tplc="0409001B" w:tentative="1">
+      <w:start w:val="1"/>
+      <w:numFmt w:val="lowerRoman"/>
+      <w:lvlText w:val="%9."/>
+      <w:lvlJc w:val="right"/>
+      <w:pPr>
+        <w:ind w:left="6480" w:hanging="180"/>
+      </w:pPr>
+    </w:lvl>
+  </w:abstractNum>
+  <w:abstractNum w:abstractNumId="2">
     <w:nsid w:val="0A01675F"/>
     <w:multiLevelType w:val="hybridMultilevel"/>
     <w:tmpl w:val="20164736"/>
@@ -10138,7 +9964,7 @@
       </w:pPr>
     </w:lvl>
   </w:abstractNum>
-  <w:abstractNum w:abstractNumId="2">
+  <w:abstractNum w:abstractNumId="3">
     <w:nsid w:val="0DF40DA8"/>
     <w:multiLevelType w:val="hybridMultilevel"/>
     <w:tmpl w:val="1B388900"/>
@@ -10251,7 +10077,7 @@
       </w:rPr>
     </w:lvl>
   </w:abstractNum>
-  <w:abstractNum w:abstractNumId="3">
+  <w:abstractNum w:abstractNumId="4">
     <w:nsid w:val="0FDB67E3"/>
     <w:multiLevelType w:val="hybridMultilevel"/>
     <w:tmpl w:val="728E4246"/>
@@ -10366,7 +10192,7 @@
       </w:rPr>
     </w:lvl>
   </w:abstractNum>
-  <w:abstractNum w:abstractNumId="4">
+  <w:abstractNum w:abstractNumId="5">
     <w:nsid w:val="12A8597A"/>
     <w:multiLevelType w:val="hybridMultilevel"/>
     <w:tmpl w:val="E2C07E7E"/>
@@ -10479,7 +10305,7 @@
       </w:rPr>
     </w:lvl>
   </w:abstractNum>
-  <w:abstractNum w:abstractNumId="5">
+  <w:abstractNum w:abstractNumId="6">
     <w:nsid w:val="1C76050B"/>
     <w:multiLevelType w:val="hybridMultilevel"/>
     <w:tmpl w:val="2D4C3410"/>
@@ -10592,7 +10418,7 @@
       </w:rPr>
     </w:lvl>
   </w:abstractNum>
-  <w:abstractNum w:abstractNumId="6">
+  <w:abstractNum w:abstractNumId="7">
     <w:nsid w:val="1FB512AB"/>
     <w:multiLevelType w:val="hybridMultilevel"/>
     <w:tmpl w:val="C438454E"/>
@@ -10705,7 +10531,7 @@
       </w:rPr>
     </w:lvl>
   </w:abstractNum>
-  <w:abstractNum w:abstractNumId="7">
+  <w:abstractNum w:abstractNumId="8">
     <w:nsid w:val="244D64CF"/>
     <w:multiLevelType w:val="hybridMultilevel"/>
     <w:tmpl w:val="589CB7C4"/>
@@ -10818,7 +10644,7 @@
       </w:rPr>
     </w:lvl>
   </w:abstractNum>
-  <w:abstractNum w:abstractNumId="8">
+  <w:abstractNum w:abstractNumId="9">
     <w:nsid w:val="27E83437"/>
     <w:multiLevelType w:val="hybridMultilevel"/>
     <w:tmpl w:val="B69E3B54"/>
@@ -10931,7 +10757,7 @@
       </w:rPr>
     </w:lvl>
   </w:abstractNum>
-  <w:abstractNum w:abstractNumId="9">
+  <w:abstractNum w:abstractNumId="10">
     <w:nsid w:val="2BB92054"/>
     <w:multiLevelType w:val="hybridMultilevel"/>
     <w:tmpl w:val="DC52B244"/>
@@ -11017,7 +10843,7 @@
       </w:pPr>
     </w:lvl>
   </w:abstractNum>
-  <w:abstractNum w:abstractNumId="10">
+  <w:abstractNum w:abstractNumId="11">
     <w:nsid w:val="2E151914"/>
     <w:multiLevelType w:val="hybridMultilevel"/>
     <w:tmpl w:val="AABA571E"/>
@@ -11130,7 +10956,7 @@
       </w:rPr>
     </w:lvl>
   </w:abstractNum>
-  <w:abstractNum w:abstractNumId="11">
+  <w:abstractNum w:abstractNumId="12">
     <w:nsid w:val="3F920A8F"/>
     <w:multiLevelType w:val="hybridMultilevel"/>
     <w:tmpl w:val="A4304692"/>
@@ -11216,7 +11042,7 @@
       </w:pPr>
     </w:lvl>
   </w:abstractNum>
-  <w:abstractNum w:abstractNumId="12">
+  <w:abstractNum w:abstractNumId="13">
     <w:nsid w:val="4825648E"/>
     <w:multiLevelType w:val="hybridMultilevel"/>
     <w:tmpl w:val="F75ACCEC"/>
@@ -11305,7 +11131,7 @@
       </w:pPr>
     </w:lvl>
   </w:abstractNum>
-  <w:abstractNum w:abstractNumId="13">
+  <w:abstractNum w:abstractNumId="14">
     <w:nsid w:val="4C301032"/>
     <w:multiLevelType w:val="hybridMultilevel"/>
     <w:tmpl w:val="FE8620E4"/>
@@ -11418,7 +11244,7 @@
       </w:rPr>
     </w:lvl>
   </w:abstractNum>
-  <w:abstractNum w:abstractNumId="14">
+  <w:abstractNum w:abstractNumId="15">
     <w:nsid w:val="4FAA7347"/>
     <w:multiLevelType w:val="hybridMultilevel"/>
     <w:tmpl w:val="90384AC4"/>
@@ -11531,7 +11357,7 @@
       </w:rPr>
     </w:lvl>
   </w:abstractNum>
-  <w:abstractNum w:abstractNumId="15">
+  <w:abstractNum w:abstractNumId="16">
     <w:nsid w:val="506A44A6"/>
     <w:multiLevelType w:val="hybridMultilevel"/>
     <w:tmpl w:val="E0DE4662"/>
@@ -11621,7 +11447,7 @@
       </w:pPr>
     </w:lvl>
   </w:abstractNum>
-  <w:abstractNum w:abstractNumId="16">
+  <w:abstractNum w:abstractNumId="17">
     <w:nsid w:val="507A1238"/>
     <w:multiLevelType w:val="multilevel"/>
     <w:tmpl w:val="D28E1152"/>
@@ -11739,7 +11565,7 @@
       </w:rPr>
     </w:lvl>
   </w:abstractNum>
-  <w:abstractNum w:abstractNumId="17">
+  <w:abstractNum w:abstractNumId="18">
     <w:nsid w:val="52BC35A2"/>
     <w:multiLevelType w:val="hybridMultilevel"/>
     <w:tmpl w:val="9482D124"/>
@@ -11825,7 +11651,7 @@
       </w:pPr>
     </w:lvl>
   </w:abstractNum>
-  <w:abstractNum w:abstractNumId="18">
+  <w:abstractNum w:abstractNumId="19">
     <w:nsid w:val="5C782098"/>
     <w:multiLevelType w:val="hybridMultilevel"/>
     <w:tmpl w:val="2FF07E14"/>
@@ -11911,7 +11737,7 @@
       </w:pPr>
     </w:lvl>
   </w:abstractNum>
-  <w:abstractNum w:abstractNumId="19">
+  <w:abstractNum w:abstractNumId="20">
     <w:nsid w:val="5E844305"/>
     <w:multiLevelType w:val="hybridMultilevel"/>
     <w:tmpl w:val="433A6F16"/>
@@ -12000,7 +11826,7 @@
       </w:pPr>
     </w:lvl>
   </w:abstractNum>
-  <w:abstractNum w:abstractNumId="20">
+  <w:abstractNum w:abstractNumId="21">
     <w:nsid w:val="62540A51"/>
     <w:multiLevelType w:val="hybridMultilevel"/>
     <w:tmpl w:val="631EDAD4"/>
@@ -12090,7 +11916,7 @@
       </w:pPr>
     </w:lvl>
   </w:abstractNum>
-  <w:abstractNum w:abstractNumId="21">
+  <w:abstractNum w:abstractNumId="22">
     <w:nsid w:val="65747024"/>
     <w:multiLevelType w:val="hybridMultilevel"/>
     <w:tmpl w:val="599E9172"/>
@@ -12179,7 +12005,7 @@
       </w:pPr>
     </w:lvl>
   </w:abstractNum>
-  <w:abstractNum w:abstractNumId="22">
+  <w:abstractNum w:abstractNumId="23">
     <w:nsid w:val="67A02A61"/>
     <w:multiLevelType w:val="hybridMultilevel"/>
     <w:tmpl w:val="0E4E0C96"/>
@@ -12269,7 +12095,7 @@
       </w:pPr>
     </w:lvl>
   </w:abstractNum>
-  <w:abstractNum w:abstractNumId="23">
+  <w:abstractNum w:abstractNumId="24">
     <w:nsid w:val="6CDA284C"/>
     <w:multiLevelType w:val="hybridMultilevel"/>
     <w:tmpl w:val="616E3618"/>
@@ -12355,7 +12181,7 @@
       </w:pPr>
     </w:lvl>
   </w:abstractNum>
-  <w:abstractNum w:abstractNumId="24">
+  <w:abstractNum w:abstractNumId="25">
     <w:nsid w:val="6DA34C8A"/>
     <w:multiLevelType w:val="hybridMultilevel"/>
     <w:tmpl w:val="CF1C056A"/>
@@ -12445,7 +12271,7 @@
       </w:pPr>
     </w:lvl>
   </w:abstractNum>
-  <w:abstractNum w:abstractNumId="25">
+  <w:abstractNum w:abstractNumId="26">
     <w:nsid w:val="706C4247"/>
     <w:multiLevelType w:val="hybridMultilevel"/>
     <w:tmpl w:val="B400F28C"/>
@@ -12558,7 +12384,7 @@
       </w:rPr>
     </w:lvl>
   </w:abstractNum>
-  <w:abstractNum w:abstractNumId="26">
+  <w:abstractNum w:abstractNumId="27">
     <w:nsid w:val="751D278C"/>
     <w:multiLevelType w:val="hybridMultilevel"/>
     <w:tmpl w:val="AC722CBA"/>
@@ -12671,7 +12497,93 @@
       </w:rPr>
     </w:lvl>
   </w:abstractNum>
-  <w:abstractNum w:abstractNumId="27">
+  <w:abstractNum w:abstractNumId="28">
+    <w:nsid w:val="76015DDB"/>
+    <w:multiLevelType w:val="hybridMultilevel"/>
+    <w:tmpl w:val="D8EA1DE6"/>
+    <w:lvl w:ilvl="0" w:tplc="0409000F">
+      <w:start w:val="1"/>
+      <w:numFmt w:val="decimal"/>
+      <w:lvlText w:val="%1."/>
+      <w:lvlJc w:val="left"/>
+      <w:pPr>
+        <w:ind w:left="720" w:hanging="360"/>
+      </w:pPr>
+    </w:lvl>
+    <w:lvl w:ilvl="1" w:tplc="04090019" w:tentative="1">
+      <w:start w:val="1"/>
+      <w:numFmt w:val="lowerLetter"/>
+      <w:lvlText w:val="%2."/>
+      <w:lvlJc w:val="left"/>
+      <w:pPr>
+        <w:ind w:left="1440" w:hanging="360"/>
+      </w:pPr>
+    </w:lvl>
+    <w:lvl w:ilvl="2" w:tplc="0409001B" w:tentative="1">
+      <w:start w:val="1"/>
+      <w:numFmt w:val="lowerRoman"/>
+      <w:lvlText w:val="%3."/>
+      <w:lvlJc w:val="right"/>
+      <w:pPr>
+        <w:ind w:left="2160" w:hanging="180"/>
+      </w:pPr>
+    </w:lvl>
+    <w:lvl w:ilvl="3" w:tplc="0409000F" w:tentative="1">
+      <w:start w:val="1"/>
+      <w:numFmt w:val="decimal"/>
+      <w:lvlText w:val="%4."/>
+      <w:lvlJc w:val="left"/>
+      <w:pPr>
+        <w:ind w:left="2880" w:hanging="360"/>
+      </w:pPr>
+    </w:lvl>
+    <w:lvl w:ilvl="4" w:tplc="04090019" w:tentative="1">
+      <w:start w:val="1"/>
+      <w:numFmt w:val="lowerLetter"/>
+      <w:lvlText w:val="%5."/>
+      <w:lvlJc w:val="left"/>
+      <w:pPr>
+        <w:ind w:left="3600" w:hanging="360"/>
+      </w:pPr>
+    </w:lvl>
+    <w:lvl w:ilvl="5" w:tplc="0409001B" w:tentative="1">
+      <w:start w:val="1"/>
+      <w:numFmt w:val="lowerRoman"/>
+      <w:lvlText w:val="%6."/>
+      <w:lvlJc w:val="right"/>
+      <w:pPr>
+        <w:ind w:left="4320" w:hanging="180"/>
+      </w:pPr>
+    </w:lvl>
+    <w:lvl w:ilvl="6" w:tplc="0409000F" w:tentative="1">
+      <w:start w:val="1"/>
+      <w:numFmt w:val="decimal"/>
+      <w:lvlText w:val="%7."/>
+      <w:lvlJc w:val="left"/>
+      <w:pPr>
+        <w:ind w:left="5040" w:hanging="360"/>
+      </w:pPr>
+    </w:lvl>
+    <w:lvl w:ilvl="7" w:tplc="04090019" w:tentative="1">
+      <w:start w:val="1"/>
+      <w:numFmt w:val="lowerLetter"/>
+      <w:lvlText w:val="%8."/>
+      <w:lvlJc w:val="left"/>
+      <w:pPr>
+        <w:ind w:left="5760" w:hanging="360"/>
+      </w:pPr>
+    </w:lvl>
+    <w:lvl w:ilvl="8" w:tplc="0409001B" w:tentative="1">
+      <w:start w:val="1"/>
+      <w:numFmt w:val="lowerRoman"/>
+      <w:lvlText w:val="%9."/>
+      <w:lvlJc w:val="right"/>
+      <w:pPr>
+        <w:ind w:left="6480" w:hanging="180"/>
+      </w:pPr>
+    </w:lvl>
+  </w:abstractNum>
+  <w:abstractNum w:abstractNumId="29">
     <w:nsid w:val="774B44BC"/>
     <w:multiLevelType w:val="hybridMultilevel"/>
     <w:tmpl w:val="658E4F1A"/>
@@ -12784,7 +12696,7 @@
       </w:rPr>
     </w:lvl>
   </w:abstractNum>
-  <w:abstractNum w:abstractNumId="28">
+  <w:abstractNum w:abstractNumId="30">
     <w:nsid w:val="78CA3BFF"/>
     <w:multiLevelType w:val="hybridMultilevel"/>
     <w:tmpl w:val="363639F6"/>
@@ -12897,7 +12809,7 @@
       </w:rPr>
     </w:lvl>
   </w:abstractNum>
-  <w:abstractNum w:abstractNumId="29">
+  <w:abstractNum w:abstractNumId="31">
     <w:nsid w:val="7B066DB2"/>
     <w:multiLevelType w:val="hybridMultilevel"/>
     <w:tmpl w:val="47B2086C"/>
@@ -13010,7 +12922,7 @@
       </w:rPr>
     </w:lvl>
   </w:abstractNum>
-  <w:abstractNum w:abstractNumId="30">
+  <w:abstractNum w:abstractNumId="32">
     <w:nsid w:val="7E7C3DBD"/>
     <w:multiLevelType w:val="hybridMultilevel"/>
     <w:tmpl w:val="921E12EA"/>
@@ -13124,97 +13036,103 @@
     </w:lvl>
   </w:abstractNum>
   <w:num w:numId="1">
-    <w:abstractNumId w:val="26"/>
+    <w:abstractNumId w:val="27"/>
   </w:num>
   <w:num w:numId="2">
+    <w:abstractNumId w:val="19"/>
+  </w:num>
+  <w:num w:numId="3">
+    <w:abstractNumId w:val="12"/>
+  </w:num>
+  <w:num w:numId="4">
     <w:abstractNumId w:val="18"/>
   </w:num>
-  <w:num w:numId="3">
+  <w:num w:numId="5">
+    <w:abstractNumId w:val="10"/>
+  </w:num>
+  <w:num w:numId="6">
+    <w:abstractNumId w:val="24"/>
+  </w:num>
+  <w:num w:numId="7">
+    <w:abstractNumId w:val="17"/>
+  </w:num>
+  <w:num w:numId="8">
     <w:abstractNumId w:val="11"/>
   </w:num>
-  <w:num w:numId="4">
-    <w:abstractNumId w:val="17"/>
-  </w:num>
-  <w:num w:numId="5">
-    <w:abstractNumId w:val="9"/>
-  </w:num>
-  <w:num w:numId="6">
-    <w:abstractNumId w:val="23"/>
-  </w:num>
-  <w:num w:numId="7">
-    <w:abstractNumId w:val="16"/>
-  </w:num>
-  <w:num w:numId="8">
-    <w:abstractNumId w:val="10"/>
-  </w:num>
   <w:num w:numId="9">
-    <w:abstractNumId w:val="2"/>
+    <w:abstractNumId w:val="3"/>
   </w:num>
   <w:num w:numId="10">
-    <w:abstractNumId w:val="7"/>
+    <w:abstractNumId w:val="8"/>
   </w:num>
   <w:num w:numId="11">
-    <w:abstractNumId w:val="4"/>
+    <w:abstractNumId w:val="5"/>
   </w:num>
   <w:num w:numId="12">
     <w:abstractNumId w:val="0"/>
   </w:num>
   <w:num w:numId="13">
+    <w:abstractNumId w:val="15"/>
+  </w:num>
+  <w:num w:numId="14">
     <w:abstractNumId w:val="14"/>
   </w:num>
-  <w:num w:numId="14">
+  <w:num w:numId="15">
+    <w:abstractNumId w:val="30"/>
+  </w:num>
+  <w:num w:numId="16">
+    <w:abstractNumId w:val="4"/>
+  </w:num>
+  <w:num w:numId="17">
+    <w:abstractNumId w:val="31"/>
+  </w:num>
+  <w:num w:numId="18">
+    <w:abstractNumId w:val="22"/>
+  </w:num>
+  <w:num w:numId="19">
+    <w:abstractNumId w:val="20"/>
+  </w:num>
+  <w:num w:numId="20">
     <w:abstractNumId w:val="13"/>
   </w:num>
-  <w:num w:numId="15">
+  <w:num w:numId="21">
+    <w:abstractNumId w:val="21"/>
+  </w:num>
+  <w:num w:numId="22">
+    <w:abstractNumId w:val="2"/>
+  </w:num>
+  <w:num w:numId="23">
+    <w:abstractNumId w:val="23"/>
+  </w:num>
+  <w:num w:numId="24">
+    <w:abstractNumId w:val="25"/>
+  </w:num>
+  <w:num w:numId="25">
+    <w:abstractNumId w:val="16"/>
+  </w:num>
+  <w:num w:numId="26">
+    <w:abstractNumId w:val="7"/>
+  </w:num>
+  <w:num w:numId="27">
+    <w:abstractNumId w:val="6"/>
+  </w:num>
+  <w:num w:numId="28">
+    <w:abstractNumId w:val="32"/>
+  </w:num>
+  <w:num w:numId="29">
+    <w:abstractNumId w:val="9"/>
+  </w:num>
+  <w:num w:numId="30">
+    <w:abstractNumId w:val="29"/>
+  </w:num>
+  <w:num w:numId="31">
+    <w:abstractNumId w:val="26"/>
+  </w:num>
+  <w:num w:numId="32">
     <w:abstractNumId w:val="28"/>
   </w:num>
-  <w:num w:numId="16">
-    <w:abstractNumId w:val="3"/>
-  </w:num>
-  <w:num w:numId="17">
-    <w:abstractNumId w:val="29"/>
-  </w:num>
-  <w:num w:numId="18">
-    <w:abstractNumId w:val="21"/>
-  </w:num>
-  <w:num w:numId="19">
-    <w:abstractNumId w:val="19"/>
-  </w:num>
-  <w:num w:numId="20">
-    <w:abstractNumId w:val="12"/>
-  </w:num>
-  <w:num w:numId="21">
-    <w:abstractNumId w:val="20"/>
-  </w:num>
-  <w:num w:numId="22">
+  <w:num w:numId="33">
     <w:abstractNumId w:val="1"/>
-  </w:num>
-  <w:num w:numId="23">
-    <w:abstractNumId w:val="22"/>
-  </w:num>
-  <w:num w:numId="24">
-    <w:abstractNumId w:val="24"/>
-  </w:num>
-  <w:num w:numId="25">
-    <w:abstractNumId w:val="15"/>
-  </w:num>
-  <w:num w:numId="26">
-    <w:abstractNumId w:val="6"/>
-  </w:num>
-  <w:num w:numId="27">
-    <w:abstractNumId w:val="5"/>
-  </w:num>
-  <w:num w:numId="28">
-    <w:abstractNumId w:val="30"/>
-  </w:num>
-  <w:num w:numId="29">
-    <w:abstractNumId w:val="8"/>
-  </w:num>
-  <w:num w:numId="30">
-    <w:abstractNumId w:val="27"/>
-  </w:num>
-  <w:num w:numId="31">
-    <w:abstractNumId w:val="25"/>
   </w:num>
   <w:numIdMacAtCleanup w:val="26"/>
 </w:numbering>
@@ -14538,679 +14456,6 @@
 </w:styles>
 </file>
 
-<file path=word/glossary/document.xml><?xml version="1.0" encoding="utf-8"?>
-<w:glossaryDocument xmlns:wpc="http://schemas.microsoft.com/office/word/2010/wordprocessingCanvas" xmlns:mo="http://schemas.microsoft.com/office/mac/office/2008/main" xmlns:mc="http://schemas.openxmlformats.org/markup-compatibility/2006" xmlns:mv="urn:schemas-microsoft-com:mac:vml" xmlns:o="urn:schemas-microsoft-com:office:office" xmlns:r="http://schemas.openxmlformats.org/officeDocument/2006/relationships" xmlns:m="http://schemas.openxmlformats.org/officeDocument/2006/math" xmlns:v="urn:schemas-microsoft-com:vml" xmlns:wp14="http://schemas.microsoft.com/office/word/2010/wordprocessingDrawing" xmlns:wp="http://schemas.openxmlformats.org/drawingml/2006/wordprocessingDrawing" xmlns:w10="urn:schemas-microsoft-com:office:word" xmlns:w="http://schemas.openxmlformats.org/wordprocessingml/2006/main" xmlns:w14="http://schemas.microsoft.com/office/word/2010/wordml" xmlns:wpg="http://schemas.microsoft.com/office/word/2010/wordprocessingGroup" xmlns:wpi="http://schemas.microsoft.com/office/word/2010/wordprocessingInk" xmlns:wne="http://schemas.microsoft.com/office/word/2006/wordml" xmlns:wps="http://schemas.microsoft.com/office/word/2010/wordprocessingShape" mc:Ignorable="w14 wp14"/>
-</file>
-
-<file path=word/glossary/fontTable.xml><?xml version="1.0" encoding="utf-8"?>
-<w:fonts xmlns:mc="http://schemas.openxmlformats.org/markup-compatibility/2006" xmlns:r="http://schemas.openxmlformats.org/officeDocument/2006/relationships" xmlns:w="http://schemas.openxmlformats.org/wordprocessingml/2006/main" xmlns:w14="http://schemas.microsoft.com/office/word/2010/wordml" mc:Ignorable="w14">
-  <w:font w:name="Times New Roman">
-    <w:panose1 w:val="02020603050405020304"/>
-    <w:charset w:val="00"/>
-    <w:family w:val="auto"/>
-    <w:pitch w:val="variable"/>
-    <w:sig w:usb0="00000003" w:usb1="00000000" w:usb2="00000000" w:usb3="00000000" w:csb0="00000001" w:csb1="00000000"/>
-  </w:font>
-  <w:font w:name="Symbol">
-    <w:panose1 w:val="00000000000000000000"/>
-    <w:charset w:val="02"/>
-    <w:family w:val="auto"/>
-    <w:pitch w:val="variable"/>
-    <w:sig w:usb0="00000000" w:usb1="10000000" w:usb2="00000000" w:usb3="00000000" w:csb0="80000000" w:csb1="00000000"/>
-  </w:font>
-  <w:font w:name="Courier New">
-    <w:panose1 w:val="02070309020205020404"/>
-    <w:charset w:val="00"/>
-    <w:family w:val="auto"/>
-    <w:pitch w:val="variable"/>
-    <w:sig w:usb0="00000003" w:usb1="00000000" w:usb2="00000000" w:usb3="00000000" w:csb0="00000001" w:csb1="00000000"/>
-  </w:font>
-  <w:font w:name="Wingdings">
-    <w:panose1 w:val="05000000000000000000"/>
-    <w:charset w:val="02"/>
-    <w:family w:val="auto"/>
-    <w:pitch w:val="variable"/>
-    <w:sig w:usb0="00000000" w:usb1="10000000" w:usb2="00000000" w:usb3="00000000" w:csb0="80000000" w:csb1="00000000"/>
-  </w:font>
-  <w:font w:name="Cambria">
-    <w:panose1 w:val="02040503050406030204"/>
-    <w:charset w:val="00"/>
-    <w:family w:val="auto"/>
-    <w:pitch w:val="variable"/>
-    <w:sig w:usb0="00000003" w:usb1="00000000" w:usb2="00000000" w:usb3="00000000" w:csb0="00000001" w:csb1="00000000"/>
-  </w:font>
-  <w:font w:name="ＭＳ 明朝">
-    <w:panose1 w:val="00000000000000000000"/>
-    <w:charset w:val="80"/>
-    <w:family w:val="roman"/>
-    <w:notTrueType/>
-    <w:pitch w:val="fixed"/>
-    <w:sig w:usb0="00000001" w:usb1="08070000" w:usb2="00000010" w:usb3="00000000" w:csb0="00020000" w:csb1="00000000"/>
-  </w:font>
-  <w:font w:name="Calibri">
-    <w:panose1 w:val="020F0502020204030204"/>
-    <w:charset w:val="00"/>
-    <w:family w:val="auto"/>
-    <w:pitch w:val="variable"/>
-    <w:sig w:usb0="00000003" w:usb1="00000000" w:usb2="00000000" w:usb3="00000000" w:csb0="00000001" w:csb1="00000000"/>
-  </w:font>
-  <w:font w:name="ＭＳ ゴシック">
-    <w:panose1 w:val="00000000000000000000"/>
-    <w:charset w:val="80"/>
-    <w:family w:val="modern"/>
-    <w:notTrueType/>
-    <w:pitch w:val="fixed"/>
-    <w:sig w:usb0="00000001" w:usb1="08070000" w:usb2="00000010" w:usb3="00000000" w:csb0="00020000" w:csb1="00000000"/>
-  </w:font>
-  <w:font w:name="Lucida Grande">
-    <w:panose1 w:val="020B0600040502020204"/>
-    <w:charset w:val="00"/>
-    <w:family w:val="auto"/>
-    <w:pitch w:val="variable"/>
-    <w:sig w:usb0="E1000AEF" w:usb1="5000A1FF" w:usb2="00000000" w:usb3="00000000" w:csb0="000001BF" w:csb1="00000000"/>
-  </w:font>
-  <w:font w:name="Arial">
-    <w:panose1 w:val="020B0604020202020204"/>
-    <w:charset w:val="00"/>
-    <w:family w:val="auto"/>
-    <w:pitch w:val="variable"/>
-    <w:sig w:usb0="00000003" w:usb1="00000000" w:usb2="00000000" w:usb3="00000000" w:csb0="00000001" w:csb1="00000000"/>
-  </w:font>
-</w:fonts>
-</file>
-
-<file path=word/glossary/settings.xml><?xml version="1.0" encoding="utf-8"?>
-<w:settings xmlns:mc="http://schemas.openxmlformats.org/markup-compatibility/2006" xmlns:o="urn:schemas-microsoft-com:office:office" xmlns:r="http://schemas.openxmlformats.org/officeDocument/2006/relationships" xmlns:m="http://schemas.openxmlformats.org/officeDocument/2006/math" xmlns:v="urn:schemas-microsoft-com:vml" xmlns:w10="urn:schemas-microsoft-com:office:word" xmlns:w="http://schemas.openxmlformats.org/wordprocessingml/2006/main" xmlns:w14="http://schemas.microsoft.com/office/word/2010/wordml" xmlns:sl="http://schemas.openxmlformats.org/schemaLibrary/2006/main" mc:Ignorable="w14">
-  <w:view w:val="normal"/>
-  <w:defaultTabStop w:val="720"/>
-  <w:characterSpacingControl w:val="doNotCompress"/>
-  <w:compat>
-    <w:useFELayout/>
-    <w:compatSetting w:name="compatibilityMode" w:uri="http://schemas.microsoft.com/office/word" w:val="14"/>
-    <w:compatSetting w:name="overrideTableStyleFontSizeAndJustification" w:uri="http://schemas.microsoft.com/office/word" w:val="1"/>
-    <w:compatSetting w:name="enableOpenTypeFeatures" w:uri="http://schemas.microsoft.com/office/word" w:val="1"/>
-    <w:compatSetting w:name="doNotFlipMirrorIndents" w:uri="http://schemas.microsoft.com/office/word" w:val="1"/>
-  </w:compat>
-  <w:rsids>
-    <w:rsidRoot w:val="0033360E"/>
-    <w:rsid w:val="00210B52"/>
-    <w:rsid w:val="0033360E"/>
-    <w:rsid w:val="003D0D92"/>
-    <w:rsid w:val="004A55BE"/>
-    <w:rsid w:val="004E4074"/>
-    <w:rsid w:val="006E0005"/>
-    <w:rsid w:val="00743067"/>
-    <w:rsid w:val="00846BC4"/>
-    <w:rsid w:val="009D2379"/>
-    <w:rsid w:val="00A34A1B"/>
-    <w:rsid w:val="00A927CA"/>
-    <w:rsid w:val="00AC75AA"/>
-    <w:rsid w:val="00BE19AF"/>
-    <w:rsid w:val="00D66FD1"/>
-  </w:rsids>
-  <m:mathPr>
-    <m:mathFont m:val="Cambria Math"/>
-    <m:brkBin m:val="before"/>
-    <m:brkBinSub m:val="--"/>
-    <m:smallFrac m:val="0"/>
-    <m:dispDef/>
-    <m:lMargin m:val="0"/>
-    <m:rMargin m:val="0"/>
-    <m:defJc m:val="centerGroup"/>
-    <m:wrapIndent m:val="1440"/>
-    <m:intLim m:val="subSup"/>
-    <m:naryLim m:val="undOvr"/>
-  </m:mathPr>
-  <w:themeFontLang w:val="en-US" w:eastAsia="ja-JP"/>
-  <w:clrSchemeMapping w:bg1="light1" w:t1="dark1" w:bg2="light2" w:t2="dark2" w:accent1="accent1" w:accent2="accent2" w:accent3="accent3" w:accent4="accent4" w:accent5="accent5" w:accent6="accent6" w:hyperlink="hyperlink" w:followedHyperlink="followedHyperlink"/>
-  <w:doNotAutoCompressPictures/>
-  <w:decimalSymbol w:val="."/>
-  <w:listSeparator w:val=","/>
-  <w14:defaultImageDpi w14:val="300"/>
-</w:settings>
-</file>
-
-<file path=word/glossary/styles.xml><?xml version="1.0" encoding="utf-8"?>
-<w:styles xmlns:mc="http://schemas.openxmlformats.org/markup-compatibility/2006" xmlns:r="http://schemas.openxmlformats.org/officeDocument/2006/relationships" xmlns:w="http://schemas.openxmlformats.org/wordprocessingml/2006/main" xmlns:w14="http://schemas.microsoft.com/office/word/2010/wordml" mc:Ignorable="w14">
-  <w:docDefaults>
-    <w:rPrDefault>
-      <w:rPr>
-        <w:rFonts w:asciiTheme="minorHAnsi" w:eastAsiaTheme="minorEastAsia" w:hAnsiTheme="minorHAnsi" w:cstheme="minorBidi"/>
-        <w:sz w:val="24"/>
-        <w:szCs w:val="24"/>
-        <w:lang w:val="en-US" w:eastAsia="ja-JP" w:bidi="ar-SA"/>
-      </w:rPr>
-    </w:rPrDefault>
-    <w:pPrDefault/>
-  </w:docDefaults>
-  <w:latentStyles w:defLockedState="0" w:defUIPriority="99" w:defSemiHidden="1" w:defUnhideWhenUsed="1" w:defQFormat="0" w:count="276">
-    <w:lsdException w:name="Normal" w:semiHidden="0" w:uiPriority="0" w:unhideWhenUsed="0" w:qFormat="1"/>
-    <w:lsdException w:name="heading 1" w:semiHidden="0" w:uiPriority="9" w:unhideWhenUsed="0" w:qFormat="1"/>
-    <w:lsdException w:name="heading 2" w:uiPriority="9" w:qFormat="1"/>
-    <w:lsdException w:name="heading 3" w:uiPriority="9" w:qFormat="1"/>
-    <w:lsdException w:name="heading 4" w:uiPriority="9" w:qFormat="1"/>
-    <w:lsdException w:name="heading 5" w:uiPriority="9" w:qFormat="1"/>
-    <w:lsdException w:name="heading 6" w:uiPriority="9" w:qFormat="1"/>
-    <w:lsdException w:name="heading 7" w:uiPriority="9" w:qFormat="1"/>
-    <w:lsdException w:name="heading 8" w:uiPriority="9" w:qFormat="1"/>
-    <w:lsdException w:name="heading 9" w:uiPriority="9" w:qFormat="1"/>
-    <w:lsdException w:name="toc 1" w:uiPriority="39"/>
-    <w:lsdException w:name="toc 2" w:uiPriority="39"/>
-    <w:lsdException w:name="toc 3" w:uiPriority="39"/>
-    <w:lsdException w:name="toc 4" w:uiPriority="39"/>
-    <w:lsdException w:name="toc 5" w:uiPriority="39"/>
-    <w:lsdException w:name="toc 6" w:uiPriority="39"/>
-    <w:lsdException w:name="toc 7" w:uiPriority="39"/>
-    <w:lsdException w:name="toc 8" w:uiPriority="39"/>
-    <w:lsdException w:name="toc 9" w:uiPriority="39"/>
-    <w:lsdException w:name="caption" w:uiPriority="35" w:qFormat="1"/>
-    <w:lsdException w:name="Title" w:semiHidden="0" w:uiPriority="10" w:unhideWhenUsed="0" w:qFormat="1"/>
-    <w:lsdException w:name="Default Paragraph Font" w:uiPriority="1"/>
-    <w:lsdException w:name="Subtitle" w:semiHidden="0" w:uiPriority="11" w:unhideWhenUsed="0" w:qFormat="1"/>
-    <w:lsdException w:name="Strong" w:semiHidden="0" w:uiPriority="22" w:unhideWhenUsed="0" w:qFormat="1"/>
-    <w:lsdException w:name="Emphasis" w:semiHidden="0" w:uiPriority="20" w:unhideWhenUsed="0" w:qFormat="1"/>
-    <w:lsdException w:name="Table Grid" w:semiHidden="0" w:uiPriority="59" w:unhideWhenUsed="0"/>
-    <w:lsdException w:name="Note Level 1" w:semiHidden="0" w:unhideWhenUsed="0"/>
-    <w:lsdException w:name="Note Level 2" w:semiHidden="0" w:unhideWhenUsed="0"/>
-    <w:lsdException w:name="Note Level 3" w:semiHidden="0" w:unhideWhenUsed="0"/>
-    <w:lsdException w:name="Note Level 4" w:semiHidden="0" w:unhideWhenUsed="0"/>
-    <w:lsdException w:name="Note Level 5" w:semiHidden="0" w:unhideWhenUsed="0"/>
-    <w:lsdException w:name="Note Level 6" w:semiHidden="0" w:unhideWhenUsed="0"/>
-    <w:lsdException w:name="Note Level 7" w:semiHidden="0" w:unhideWhenUsed="0"/>
-    <w:lsdException w:name="Note Level 8" w:semiHidden="0" w:unhideWhenUsed="0"/>
-    <w:lsdException w:name="Note Level 9" w:semiHidden="0" w:unhideWhenUsed="0"/>
-    <w:lsdException w:name="Placeholder Text" w:unhideWhenUsed="0"/>
-    <w:lsdException w:name="No Spacing" w:semiHidden="0" w:uiPriority="1" w:unhideWhenUsed="0" w:qFormat="1"/>
-    <w:lsdException w:name="Light Shading" w:semiHidden="0" w:uiPriority="60" w:unhideWhenUsed="0"/>
-    <w:lsdException w:name="Light List" w:semiHidden="0" w:uiPriority="61" w:unhideWhenUsed="0"/>
-    <w:lsdException w:name="Light Grid" w:semiHidden="0" w:uiPriority="62" w:unhideWhenUsed="0"/>
-    <w:lsdException w:name="Medium Shading 1" w:semiHidden="0" w:uiPriority="63" w:unhideWhenUsed="0"/>
-    <w:lsdException w:name="Medium Shading 2" w:semiHidden="0" w:uiPriority="64" w:unhideWhenUsed="0"/>
-    <w:lsdException w:name="Medium List 1" w:semiHidden="0" w:uiPriority="65" w:unhideWhenUsed="0"/>
-    <w:lsdException w:name="Medium List 2" w:semiHidden="0" w:uiPriority="66" w:unhideWhenUsed="0"/>
-    <w:lsdException w:name="Medium Grid 1" w:semiHidden="0" w:uiPriority="67" w:unhideWhenUsed="0"/>
-    <w:lsdException w:name="Medium Grid 2" w:semiHidden="0" w:uiPriority="68" w:unhideWhenUsed="0"/>
-    <w:lsdException w:name="Medium Grid 3" w:semiHidden="0" w:uiPriority="69" w:unhideWhenUsed="0"/>
-    <w:lsdException w:name="Dark List" w:semiHidden="0" w:uiPriority="70" w:unhideWhenUsed="0"/>
-    <w:lsdException w:name="Colorful Shading" w:semiHidden="0" w:uiPriority="71" w:unhideWhenUsed="0"/>
-    <w:lsdException w:name="Colorful List" w:semiHidden="0" w:uiPriority="72" w:unhideWhenUsed="0"/>
-    <w:lsdException w:name="Colorful Grid" w:semiHidden="0" w:uiPriority="73" w:unhideWhenUsed="0"/>
-    <w:lsdException w:name="Light Shading Accent 1" w:semiHidden="0" w:uiPriority="60" w:unhideWhenUsed="0"/>
-    <w:lsdException w:name="Light List Accent 1" w:semiHidden="0" w:uiPriority="61" w:unhideWhenUsed="0"/>
-    <w:lsdException w:name="Light Grid Accent 1" w:semiHidden="0" w:uiPriority="62" w:unhideWhenUsed="0"/>
-    <w:lsdException w:name="Medium Shading 1 Accent 1" w:semiHidden="0" w:uiPriority="63" w:unhideWhenUsed="0"/>
-    <w:lsdException w:name="Medium Shading 2 Accent 1" w:semiHidden="0" w:uiPriority="64" w:unhideWhenUsed="0"/>
-    <w:lsdException w:name="Medium List 1 Accent 1" w:semiHidden="0" w:uiPriority="65" w:unhideWhenUsed="0"/>
-    <w:lsdException w:name="Revision" w:unhideWhenUsed="0"/>
-    <w:lsdException w:name="List Paragraph" w:semiHidden="0" w:uiPriority="34" w:unhideWhenUsed="0" w:qFormat="1"/>
-    <w:lsdException w:name="Quote" w:semiHidden="0" w:uiPriority="29" w:unhideWhenUsed="0" w:qFormat="1"/>
-    <w:lsdException w:name="Intense Quote" w:semiHidden="0" w:uiPriority="30" w:unhideWhenUsed="0" w:qFormat="1"/>
-    <w:lsdException w:name="Medium List 2 Accent 1" w:semiHidden="0" w:uiPriority="66" w:unhideWhenUsed="0"/>
-    <w:lsdException w:name="Medium Grid 1 Accent 1" w:semiHidden="0" w:uiPriority="67" w:unhideWhenUsed="0"/>
-    <w:lsdException w:name="Medium Grid 2 Accent 1" w:semiHidden="0" w:uiPriority="68" w:unhideWhenUsed="0"/>
-    <w:lsdException w:name="Medium Grid 3 Accent 1" w:semiHidden="0" w:uiPriority="69" w:unhideWhenUsed="0"/>
-    <w:lsdException w:name="Dark List Accent 1" w:semiHidden="0" w:uiPriority="70" w:unhideWhenUsed="0"/>
-    <w:lsdException w:name="Colorful Shading Accent 1" w:semiHidden="0" w:uiPriority="71" w:unhideWhenUsed="0"/>
-    <w:lsdException w:name="Colorful List Accent 1" w:semiHidden="0" w:uiPriority="72" w:unhideWhenUsed="0"/>
-    <w:lsdException w:name="Colorful Grid Accent 1" w:semiHidden="0" w:uiPriority="73" w:unhideWhenUsed="0"/>
-    <w:lsdException w:name="Light Shading Accent 2" w:semiHidden="0" w:uiPriority="60" w:unhideWhenUsed="0"/>
-    <w:lsdException w:name="Light List Accent 2" w:semiHidden="0" w:uiPriority="61" w:unhideWhenUsed="0"/>
-    <w:lsdException w:name="Light Grid Accent 2" w:semiHidden="0" w:uiPriority="62" w:unhideWhenUsed="0"/>
-    <w:lsdException w:name="Medium Shading 1 Accent 2" w:semiHidden="0" w:uiPriority="63" w:unhideWhenUsed="0"/>
-    <w:lsdException w:name="Medium Shading 2 Accent 2" w:semiHidden="0" w:uiPriority="64" w:unhideWhenUsed="0"/>
-    <w:lsdException w:name="Medium List 1 Accent 2" w:semiHidden="0" w:uiPriority="65" w:unhideWhenUsed="0"/>
-    <w:lsdException w:name="Medium List 2 Accent 2" w:semiHidden="0" w:uiPriority="66" w:unhideWhenUsed="0"/>
-    <w:lsdException w:name="Medium Grid 1 Accent 2" w:semiHidden="0" w:uiPriority="67" w:unhideWhenUsed="0"/>
-    <w:lsdException w:name="Medium Grid 2 Accent 2" w:semiHidden="0" w:uiPriority="68" w:unhideWhenUsed="0"/>
-    <w:lsdException w:name="Medium Grid 3 Accent 2" w:semiHidden="0" w:uiPriority="69" w:unhideWhenUsed="0"/>
-    <w:lsdException w:name="Dark List Accent 2" w:semiHidden="0" w:uiPriority="70" w:unhideWhenUsed="0"/>
-    <w:lsdException w:name="Colorful Shading Accent 2" w:semiHidden="0" w:uiPriority="71" w:unhideWhenUsed="0"/>
-    <w:lsdException w:name="Colorful List Accent 2" w:semiHidden="0" w:uiPriority="72" w:unhideWhenUsed="0"/>
-    <w:lsdException w:name="Colorful Grid Accent 2" w:semiHidden="0" w:uiPriority="73" w:unhideWhenUsed="0"/>
-    <w:lsdException w:name="Light Shading Accent 3" w:semiHidden="0" w:uiPriority="60" w:unhideWhenUsed="0"/>
-    <w:lsdException w:name="Light List Accent 3" w:semiHidden="0" w:uiPriority="61" w:unhideWhenUsed="0"/>
-    <w:lsdException w:name="Light Grid Accent 3" w:semiHidden="0" w:uiPriority="62" w:unhideWhenUsed="0"/>
-    <w:lsdException w:name="Medium Shading 1 Accent 3" w:semiHidden="0" w:uiPriority="63" w:unhideWhenUsed="0"/>
-    <w:lsdException w:name="Medium Shading 2 Accent 3" w:semiHidden="0" w:uiPriority="64" w:unhideWhenUsed="0"/>
-    <w:lsdException w:name="Medium List 1 Accent 3" w:semiHidden="0" w:uiPriority="65" w:unhideWhenUsed="0"/>
-    <w:lsdException w:name="Medium List 2 Accent 3" w:semiHidden="0" w:uiPriority="66" w:unhideWhenUsed="0"/>
-    <w:lsdException w:name="Medium Grid 1 Accent 3" w:semiHidden="0" w:uiPriority="67" w:unhideWhenUsed="0"/>
-    <w:lsdException w:name="Medium Grid 2 Accent 3" w:semiHidden="0" w:uiPriority="68" w:unhideWhenUsed="0"/>
-    <w:lsdException w:name="Medium Grid 3 Accent 3" w:semiHidden="0" w:uiPriority="69" w:unhideWhenUsed="0"/>
-    <w:lsdException w:name="Dark List Accent 3" w:semiHidden="0" w:uiPriority="70" w:unhideWhenUsed="0"/>
-    <w:lsdException w:name="Colorful Shading Accent 3" w:semiHidden="0" w:uiPriority="71" w:unhideWhenUsed="0"/>
-    <w:lsdException w:name="Colorful List Accent 3" w:semiHidden="0" w:uiPriority="72" w:unhideWhenUsed="0"/>
-    <w:lsdException w:name="Colorful Grid Accent 3" w:semiHidden="0" w:uiPriority="73" w:unhideWhenUsed="0"/>
-    <w:lsdException w:name="Light Shading Accent 4" w:semiHidden="0" w:uiPriority="60" w:unhideWhenUsed="0"/>
-    <w:lsdException w:name="Light List Accent 4" w:semiHidden="0" w:uiPriority="61" w:unhideWhenUsed="0"/>
-    <w:lsdException w:name="Light Grid Accent 4" w:semiHidden="0" w:uiPriority="62" w:unhideWhenUsed="0"/>
-    <w:lsdException w:name="Medium Shading 1 Accent 4" w:semiHidden="0" w:uiPriority="63" w:unhideWhenUsed="0"/>
-    <w:lsdException w:name="Medium Shading 2 Accent 4" w:semiHidden="0" w:uiPriority="64" w:unhideWhenUsed="0"/>
-    <w:lsdException w:name="Medium List 1 Accent 4" w:semiHidden="0" w:uiPriority="65" w:unhideWhenUsed="0"/>
-    <w:lsdException w:name="Medium List 2 Accent 4" w:semiHidden="0" w:uiPriority="66" w:unhideWhenUsed="0"/>
-    <w:lsdException w:name="Medium Grid 1 Accent 4" w:semiHidden="0" w:uiPriority="67" w:unhideWhenUsed="0"/>
-    <w:lsdException w:name="Medium Grid 2 Accent 4" w:semiHidden="0" w:uiPriority="68" w:unhideWhenUsed="0"/>
-    <w:lsdException w:name="Medium Grid 3 Accent 4" w:semiHidden="0" w:uiPriority="69" w:unhideWhenUsed="0"/>
-    <w:lsdException w:name="Dark List Accent 4" w:semiHidden="0" w:uiPriority="70" w:unhideWhenUsed="0"/>
-    <w:lsdException w:name="Colorful Shading Accent 4" w:semiHidden="0" w:uiPriority="71" w:unhideWhenUsed="0"/>
-    <w:lsdException w:name="Colorful List Accent 4" w:semiHidden="0" w:uiPriority="72" w:unhideWhenUsed="0"/>
-    <w:lsdException w:name="Colorful Grid Accent 4" w:semiHidden="0" w:uiPriority="73" w:unhideWhenUsed="0"/>
-    <w:lsdException w:name="Light Shading Accent 5" w:semiHidden="0" w:uiPriority="60" w:unhideWhenUsed="0"/>
-    <w:lsdException w:name="Light List Accent 5" w:semiHidden="0" w:uiPriority="61" w:unhideWhenUsed="0"/>
-    <w:lsdException w:name="Light Grid Accent 5" w:semiHidden="0" w:uiPriority="62" w:unhideWhenUsed="0"/>
-    <w:lsdException w:name="Medium Shading 1 Accent 5" w:semiHidden="0" w:uiPriority="63" w:unhideWhenUsed="0"/>
-    <w:lsdException w:name="Medium Shading 2 Accent 5" w:semiHidden="0" w:uiPriority="64" w:unhideWhenUsed="0"/>
-    <w:lsdException w:name="Medium List 1 Accent 5" w:semiHidden="0" w:uiPriority="65" w:unhideWhenUsed="0"/>
-    <w:lsdException w:name="Medium List 2 Accent 5" w:semiHidden="0" w:uiPriority="66" w:unhideWhenUsed="0"/>
-    <w:lsdException w:name="Medium Grid 1 Accent 5" w:semiHidden="0" w:uiPriority="67" w:unhideWhenUsed="0"/>
-    <w:lsdException w:name="Medium Grid 2 Accent 5" w:semiHidden="0" w:uiPriority="68" w:unhideWhenUsed="0"/>
-    <w:lsdException w:name="Medium Grid 3 Accent 5" w:semiHidden="0" w:uiPriority="69" w:unhideWhenUsed="0"/>
-    <w:lsdException w:name="Dark List Accent 5" w:semiHidden="0" w:uiPriority="70" w:unhideWhenUsed="0"/>
-    <w:lsdException w:name="Colorful Shading Accent 5" w:semiHidden="0" w:uiPriority="71" w:unhideWhenUsed="0"/>
-    <w:lsdException w:name="Colorful List Accent 5" w:semiHidden="0" w:uiPriority="72" w:unhideWhenUsed="0"/>
-    <w:lsdException w:name="Colorful Grid Accent 5" w:semiHidden="0" w:uiPriority="73" w:unhideWhenUsed="0"/>
-    <w:lsdException w:name="Light Shading Accent 6" w:semiHidden="0" w:uiPriority="60" w:unhideWhenUsed="0"/>
-    <w:lsdException w:name="Light List Accent 6" w:semiHidden="0" w:uiPriority="61" w:unhideWhenUsed="0"/>
-    <w:lsdException w:name="Light Grid Accent 6" w:semiHidden="0" w:uiPriority="62" w:unhideWhenUsed="0"/>
-    <w:lsdException w:name="Medium Shading 1 Accent 6" w:semiHidden="0" w:uiPriority="63" w:unhideWhenUsed="0"/>
-    <w:lsdException w:name="Medium Shading 2 Accent 6" w:semiHidden="0" w:uiPriority="64" w:unhideWhenUsed="0"/>
-    <w:lsdException w:name="Medium List 1 Accent 6" w:semiHidden="0" w:uiPriority="65" w:unhideWhenUsed="0"/>
-    <w:lsdException w:name="Medium List 2 Accent 6" w:semiHidden="0" w:uiPriority="66" w:unhideWhenUsed="0"/>
-    <w:lsdException w:name="Medium Grid 1 Accent 6" w:semiHidden="0" w:uiPriority="67" w:unhideWhenUsed="0"/>
-    <w:lsdException w:name="Medium Grid 2 Accent 6" w:semiHidden="0" w:uiPriority="68" w:unhideWhenUsed="0"/>
-    <w:lsdException w:name="Medium Grid 3 Accent 6" w:semiHidden="0" w:uiPriority="69" w:unhideWhenUsed="0"/>
-    <w:lsdException w:name="Dark List Accent 6" w:semiHidden="0" w:uiPriority="70" w:unhideWhenUsed="0"/>
-    <w:lsdException w:name="Colorful Shading Accent 6" w:semiHidden="0" w:uiPriority="71" w:unhideWhenUsed="0"/>
-    <w:lsdException w:name="Colorful List Accent 6" w:semiHidden="0" w:uiPriority="72" w:unhideWhenUsed="0"/>
-    <w:lsdException w:name="Colorful Grid Accent 6" w:semiHidden="0" w:uiPriority="73" w:unhideWhenUsed="0"/>
-    <w:lsdException w:name="Subtle Emphasis" w:semiHidden="0" w:uiPriority="19" w:unhideWhenUsed="0" w:qFormat="1"/>
-    <w:lsdException w:name="Intense Emphasis" w:semiHidden="0" w:uiPriority="21" w:unhideWhenUsed="0" w:qFormat="1"/>
-    <w:lsdException w:name="Subtle Reference" w:semiHidden="0" w:uiPriority="31" w:unhideWhenUsed="0" w:qFormat="1"/>
-    <w:lsdException w:name="Intense Reference" w:semiHidden="0" w:uiPriority="32" w:unhideWhenUsed="0" w:qFormat="1"/>
-    <w:lsdException w:name="Book Title" w:semiHidden="0" w:uiPriority="33" w:unhideWhenUsed="0" w:qFormat="1"/>
-    <w:lsdException w:name="Bibliography" w:uiPriority="37"/>
-    <w:lsdException w:name="TOC Heading" w:uiPriority="39" w:qFormat="1"/>
-  </w:latentStyles>
-  <w:style w:type="paragraph" w:default="1" w:styleId="Normal">
-    <w:name w:val="Normal"/>
-    <w:qFormat/>
-  </w:style>
-  <w:style w:type="character" w:default="1" w:styleId="DefaultParagraphFont">
-    <w:name w:val="Default Paragraph Font"/>
-    <w:uiPriority w:val="1"/>
-    <w:semiHidden/>
-    <w:unhideWhenUsed/>
-  </w:style>
-  <w:style w:type="table" w:default="1" w:styleId="TableNormal">
-    <w:name w:val="Normal Table"/>
-    <w:uiPriority w:val="99"/>
-    <w:semiHidden/>
-    <w:unhideWhenUsed/>
-    <w:tblPr>
-      <w:tblInd w:w="0" w:type="dxa"/>
-      <w:tblCellMar>
-        <w:top w:w="0" w:type="dxa"/>
-        <w:left w:w="108" w:type="dxa"/>
-        <w:bottom w:w="0" w:type="dxa"/>
-        <w:right w:w="108" w:type="dxa"/>
-      </w:tblCellMar>
-    </w:tblPr>
-  </w:style>
-  <w:style w:type="numbering" w:default="1" w:styleId="NoList">
-    <w:name w:val="No List"/>
-    <w:uiPriority w:val="99"/>
-    <w:semiHidden/>
-    <w:unhideWhenUsed/>
-  </w:style>
-  <w:style w:type="paragraph" w:customStyle="1" w:styleId="2B7C7485AAC65340A91DFC46FB2ABCC8">
-    <w:name w:val="2B7C7485AAC65340A91DFC46FB2ABCC8"/>
-    <w:rsid w:val="0033360E"/>
-  </w:style>
-  <w:style w:type="paragraph" w:customStyle="1" w:styleId="A705851E7D0BBC4DBD2508FB0321E64C">
-    <w:name w:val="A705851E7D0BBC4DBD2508FB0321E64C"/>
-    <w:rsid w:val="0033360E"/>
-  </w:style>
-  <w:style w:type="paragraph" w:customStyle="1" w:styleId="497B8111AE87F24F8F3B707ABB618B6A">
-    <w:name w:val="497B8111AE87F24F8F3B707ABB618B6A"/>
-    <w:rsid w:val="0033360E"/>
-  </w:style>
-  <w:style w:type="paragraph" w:customStyle="1" w:styleId="6CA9F3C248B14D419D4301E108BDB29D">
-    <w:name w:val="6CA9F3C248B14D419D4301E108BDB29D"/>
-    <w:rsid w:val="0033360E"/>
-  </w:style>
-  <w:style w:type="paragraph" w:customStyle="1" w:styleId="B14E49A9099E494EAE5FFF17D7615D2A">
-    <w:name w:val="B14E49A9099E494EAE5FFF17D7615D2A"/>
-    <w:rsid w:val="0033360E"/>
-  </w:style>
-  <w:style w:type="paragraph" w:customStyle="1" w:styleId="0D783C2088757F46B0A1F7968DD0F4B5">
-    <w:name w:val="0D783C2088757F46B0A1F7968DD0F4B5"/>
-    <w:rsid w:val="0033360E"/>
-  </w:style>
-  <w:style w:type="paragraph" w:customStyle="1" w:styleId="846E2C0132904243B2375CE2AF175AE1">
-    <w:name w:val="846E2C0132904243B2375CE2AF175AE1"/>
-    <w:rsid w:val="0033360E"/>
-  </w:style>
-  <w:style w:type="paragraph" w:customStyle="1" w:styleId="B74B93B05659544CAADA83F41C072CDB">
-    <w:name w:val="B74B93B05659544CAADA83F41C072CDB"/>
-    <w:rsid w:val="0033360E"/>
-  </w:style>
-  <w:style w:type="paragraph" w:customStyle="1" w:styleId="23EC738793798D4DAA397B16C713662A">
-    <w:name w:val="23EC738793798D4DAA397B16C713662A"/>
-    <w:rsid w:val="0033360E"/>
-  </w:style>
-  <w:style w:type="paragraph" w:customStyle="1" w:styleId="D6D83A2FC83B6A46A91E612B4D9369A0">
-    <w:name w:val="D6D83A2FC83B6A46A91E612B4D9369A0"/>
-    <w:rsid w:val="0033360E"/>
-  </w:style>
-  <w:style w:type="paragraph" w:customStyle="1" w:styleId="7B12A09FB7136D408CDCD3E86E27302D">
-    <w:name w:val="7B12A09FB7136D408CDCD3E86E27302D"/>
-    <w:rsid w:val="0033360E"/>
-  </w:style>
-  <w:style w:type="paragraph" w:customStyle="1" w:styleId="1BAA8527811D6C428FC98DC8F834EACC">
-    <w:name w:val="1BAA8527811D6C428FC98DC8F834EACC"/>
-    <w:rsid w:val="0033360E"/>
-  </w:style>
-  <w:style w:type="paragraph" w:customStyle="1" w:styleId="C918AD7D3BA0344290D81C51A1E91579">
-    <w:name w:val="C918AD7D3BA0344290D81C51A1E91579"/>
-    <w:rsid w:val="0033360E"/>
-  </w:style>
-  <w:style w:type="paragraph" w:customStyle="1" w:styleId="D828714E857148458602A21C47A0D329">
-    <w:name w:val="D828714E857148458602A21C47A0D329"/>
-    <w:rsid w:val="0033360E"/>
-  </w:style>
-  <w:style w:type="paragraph" w:customStyle="1" w:styleId="AF2F9E76BEB9EE468F40E8CE9D8FC96D">
-    <w:name w:val="AF2F9E76BEB9EE468F40E8CE9D8FC96D"/>
-    <w:rsid w:val="0033360E"/>
-  </w:style>
-  <w:style w:type="paragraph" w:customStyle="1" w:styleId="82AE7CB47D1397419704A7B6BB41BB2F">
-    <w:name w:val="82AE7CB47D1397419704A7B6BB41BB2F"/>
-    <w:rsid w:val="0033360E"/>
-  </w:style>
-  <w:style w:type="paragraph" w:customStyle="1" w:styleId="93B57EBACA2BBA4B9553030DD44752C8">
-    <w:name w:val="93B57EBACA2BBA4B9553030DD44752C8"/>
-    <w:rsid w:val="0033360E"/>
-  </w:style>
-  <w:style w:type="paragraph" w:customStyle="1" w:styleId="4B791A50F7738E43B87C22BCE6AB0DAF">
-    <w:name w:val="4B791A50F7738E43B87C22BCE6AB0DAF"/>
-    <w:rsid w:val="0033360E"/>
-  </w:style>
-</w:styles>
-</file>
-
-<file path=word/glossary/stylesWithEffects.xml><?xml version="1.0" encoding="utf-8"?>
-<w:styles xmlns:wpc="http://schemas.microsoft.com/office/word/2010/wordprocessingCanvas" xmlns:mo="http://schemas.microsoft.com/office/mac/office/2008/main" xmlns:mc="http://schemas.openxmlformats.org/markup-compatibility/2006" xmlns:mv="urn:schemas-microsoft-com:mac:vml" xmlns:o="urn:schemas-microsoft-com:office:office" xmlns:r="http://schemas.openxmlformats.org/officeDocument/2006/relationships" xmlns:m="http://schemas.openxmlformats.org/officeDocument/2006/math" xmlns:v="urn:schemas-microsoft-com:vml" xmlns:wp14="http://schemas.microsoft.com/office/word/2010/wordprocessingDrawing" xmlns:wp="http://schemas.openxmlformats.org/drawingml/2006/wordprocessingDrawing" xmlns:w10="urn:schemas-microsoft-com:office:word" xmlns:w="http://schemas.openxmlformats.org/wordprocessingml/2006/main" xmlns:w14="http://schemas.microsoft.com/office/word/2010/wordml" xmlns:wpg="http://schemas.microsoft.com/office/word/2010/wordprocessingGroup" xmlns:wpi="http://schemas.microsoft.com/office/word/2010/wordprocessingInk" xmlns:wne="http://schemas.microsoft.com/office/word/2006/wordml" xmlns:wps="http://schemas.microsoft.com/office/word/2010/wordprocessingShape" mc:Ignorable="w14 wp14">
-  <w:docDefaults>
-    <w:rPrDefault>
-      <w:rPr>
-        <w:rFonts w:asciiTheme="minorHAnsi" w:eastAsiaTheme="minorEastAsia" w:hAnsiTheme="minorHAnsi" w:cstheme="minorBidi"/>
-        <w:sz w:val="24"/>
-        <w:szCs w:val="24"/>
-        <w:lang w:val="en-US" w:eastAsia="ja-JP" w:bidi="ar-SA"/>
-      </w:rPr>
-    </w:rPrDefault>
-    <w:pPrDefault/>
-  </w:docDefaults>
-  <w:latentStyles w:defLockedState="0" w:defUIPriority="99" w:defSemiHidden="1" w:defUnhideWhenUsed="1" w:defQFormat="0" w:count="276">
-    <w:lsdException w:name="Normal" w:semiHidden="0" w:uiPriority="0" w:unhideWhenUsed="0" w:qFormat="1"/>
-    <w:lsdException w:name="heading 1" w:semiHidden="0" w:uiPriority="9" w:unhideWhenUsed="0" w:qFormat="1"/>
-    <w:lsdException w:name="heading 2" w:uiPriority="9" w:qFormat="1"/>
-    <w:lsdException w:name="heading 3" w:uiPriority="9" w:qFormat="1"/>
-    <w:lsdException w:name="heading 4" w:uiPriority="9" w:qFormat="1"/>
-    <w:lsdException w:name="heading 5" w:uiPriority="9" w:qFormat="1"/>
-    <w:lsdException w:name="heading 6" w:uiPriority="9" w:qFormat="1"/>
-    <w:lsdException w:name="heading 7" w:uiPriority="9" w:qFormat="1"/>
-    <w:lsdException w:name="heading 8" w:uiPriority="9" w:qFormat="1"/>
-    <w:lsdException w:name="heading 9" w:uiPriority="9" w:qFormat="1"/>
-    <w:lsdException w:name="toc 1" w:uiPriority="39"/>
-    <w:lsdException w:name="toc 2" w:uiPriority="39"/>
-    <w:lsdException w:name="toc 3" w:uiPriority="39"/>
-    <w:lsdException w:name="toc 4" w:uiPriority="39"/>
-    <w:lsdException w:name="toc 5" w:uiPriority="39"/>
-    <w:lsdException w:name="toc 6" w:uiPriority="39"/>
-    <w:lsdException w:name="toc 7" w:uiPriority="39"/>
-    <w:lsdException w:name="toc 8" w:uiPriority="39"/>
-    <w:lsdException w:name="toc 9" w:uiPriority="39"/>
-    <w:lsdException w:name="caption" w:uiPriority="35" w:qFormat="1"/>
-    <w:lsdException w:name="Title" w:semiHidden="0" w:uiPriority="10" w:unhideWhenUsed="0" w:qFormat="1"/>
-    <w:lsdException w:name="Default Paragraph Font" w:uiPriority="1"/>
-    <w:lsdException w:name="Subtitle" w:semiHidden="0" w:uiPriority="11" w:unhideWhenUsed="0" w:qFormat="1"/>
-    <w:lsdException w:name="Strong" w:semiHidden="0" w:uiPriority="22" w:unhideWhenUsed="0" w:qFormat="1"/>
-    <w:lsdException w:name="Emphasis" w:semiHidden="0" w:uiPriority="20" w:unhideWhenUsed="0" w:qFormat="1"/>
-    <w:lsdException w:name="Table Grid" w:semiHidden="0" w:uiPriority="59" w:unhideWhenUsed="0"/>
-    <w:lsdException w:name="Note Level 1" w:semiHidden="0" w:unhideWhenUsed="0"/>
-    <w:lsdException w:name="Note Level 2" w:semiHidden="0" w:unhideWhenUsed="0"/>
-    <w:lsdException w:name="Note Level 3" w:semiHidden="0" w:unhideWhenUsed="0"/>
-    <w:lsdException w:name="Note Level 4" w:semiHidden="0" w:unhideWhenUsed="0"/>
-    <w:lsdException w:name="Note Level 5" w:semiHidden="0" w:unhideWhenUsed="0"/>
-    <w:lsdException w:name="Note Level 6" w:semiHidden="0" w:unhideWhenUsed="0"/>
-    <w:lsdException w:name="Note Level 7" w:semiHidden="0" w:unhideWhenUsed="0"/>
-    <w:lsdException w:name="Note Level 8" w:semiHidden="0" w:unhideWhenUsed="0"/>
-    <w:lsdException w:name="Note Level 9" w:semiHidden="0" w:unhideWhenUsed="0"/>
-    <w:lsdException w:name="Placeholder Text" w:unhideWhenUsed="0"/>
-    <w:lsdException w:name="No Spacing" w:semiHidden="0" w:uiPriority="1" w:unhideWhenUsed="0" w:qFormat="1"/>
-    <w:lsdException w:name="Light Shading" w:semiHidden="0" w:uiPriority="60" w:unhideWhenUsed="0"/>
-    <w:lsdException w:name="Light List" w:semiHidden="0" w:uiPriority="61" w:unhideWhenUsed="0"/>
-    <w:lsdException w:name="Light Grid" w:semiHidden="0" w:uiPriority="62" w:unhideWhenUsed="0"/>
-    <w:lsdException w:name="Medium Shading 1" w:semiHidden="0" w:uiPriority="63" w:unhideWhenUsed="0"/>
-    <w:lsdException w:name="Medium Shading 2" w:semiHidden="0" w:uiPriority="64" w:unhideWhenUsed="0"/>
-    <w:lsdException w:name="Medium List 1" w:semiHidden="0" w:uiPriority="65" w:unhideWhenUsed="0"/>
-    <w:lsdException w:name="Medium List 2" w:semiHidden="0" w:uiPriority="66" w:unhideWhenUsed="0"/>
-    <w:lsdException w:name="Medium Grid 1" w:semiHidden="0" w:uiPriority="67" w:unhideWhenUsed="0"/>
-    <w:lsdException w:name="Medium Grid 2" w:semiHidden="0" w:uiPriority="68" w:unhideWhenUsed="0"/>
-    <w:lsdException w:name="Medium Grid 3" w:semiHidden="0" w:uiPriority="69" w:unhideWhenUsed="0"/>
-    <w:lsdException w:name="Dark List" w:semiHidden="0" w:uiPriority="70" w:unhideWhenUsed="0"/>
-    <w:lsdException w:name="Colorful Shading" w:semiHidden="0" w:uiPriority="71" w:unhideWhenUsed="0"/>
-    <w:lsdException w:name="Colorful List" w:semiHidden="0" w:uiPriority="72" w:unhideWhenUsed="0"/>
-    <w:lsdException w:name="Colorful Grid" w:semiHidden="0" w:uiPriority="73" w:unhideWhenUsed="0"/>
-    <w:lsdException w:name="Light Shading Accent 1" w:semiHidden="0" w:uiPriority="60" w:unhideWhenUsed="0"/>
-    <w:lsdException w:name="Light List Accent 1" w:semiHidden="0" w:uiPriority="61" w:unhideWhenUsed="0"/>
-    <w:lsdException w:name="Light Grid Accent 1" w:semiHidden="0" w:uiPriority="62" w:unhideWhenUsed="0"/>
-    <w:lsdException w:name="Medium Shading 1 Accent 1" w:semiHidden="0" w:uiPriority="63" w:unhideWhenUsed="0"/>
-    <w:lsdException w:name="Medium Shading 2 Accent 1" w:semiHidden="0" w:uiPriority="64" w:unhideWhenUsed="0"/>
-    <w:lsdException w:name="Medium List 1 Accent 1" w:semiHidden="0" w:uiPriority="65" w:unhideWhenUsed="0"/>
-    <w:lsdException w:name="Revision" w:unhideWhenUsed="0"/>
-    <w:lsdException w:name="List Paragraph" w:semiHidden="0" w:uiPriority="34" w:unhideWhenUsed="0" w:qFormat="1"/>
-    <w:lsdException w:name="Quote" w:semiHidden="0" w:uiPriority="29" w:unhideWhenUsed="0" w:qFormat="1"/>
-    <w:lsdException w:name="Intense Quote" w:semiHidden="0" w:uiPriority="30" w:unhideWhenUsed="0" w:qFormat="1"/>
-    <w:lsdException w:name="Medium List 2 Accent 1" w:semiHidden="0" w:uiPriority="66" w:unhideWhenUsed="0"/>
-    <w:lsdException w:name="Medium Grid 1 Accent 1" w:semiHidden="0" w:uiPriority="67" w:unhideWhenUsed="0"/>
-    <w:lsdException w:name="Medium Grid 2 Accent 1" w:semiHidden="0" w:uiPriority="68" w:unhideWhenUsed="0"/>
-    <w:lsdException w:name="Medium Grid 3 Accent 1" w:semiHidden="0" w:uiPriority="69" w:unhideWhenUsed="0"/>
-    <w:lsdException w:name="Dark List Accent 1" w:semiHidden="0" w:uiPriority="70" w:unhideWhenUsed="0"/>
-    <w:lsdException w:name="Colorful Shading Accent 1" w:semiHidden="0" w:uiPriority="71" w:unhideWhenUsed="0"/>
-    <w:lsdException w:name="Colorful List Accent 1" w:semiHidden="0" w:uiPriority="72" w:unhideWhenUsed="0"/>
-    <w:lsdException w:name="Colorful Grid Accent 1" w:semiHidden="0" w:uiPriority="73" w:unhideWhenUsed="0"/>
-    <w:lsdException w:name="Light Shading Accent 2" w:semiHidden="0" w:uiPriority="60" w:unhideWhenUsed="0"/>
-    <w:lsdException w:name="Light List Accent 2" w:semiHidden="0" w:uiPriority="61" w:unhideWhenUsed="0"/>
-    <w:lsdException w:name="Light Grid Accent 2" w:semiHidden="0" w:uiPriority="62" w:unhideWhenUsed="0"/>
-    <w:lsdException w:name="Medium Shading 1 Accent 2" w:semiHidden="0" w:uiPriority="63" w:unhideWhenUsed="0"/>
-    <w:lsdException w:name="Medium Shading 2 Accent 2" w:semiHidden="0" w:uiPriority="64" w:unhideWhenUsed="0"/>
-    <w:lsdException w:name="Medium List 1 Accent 2" w:semiHidden="0" w:uiPriority="65" w:unhideWhenUsed="0"/>
-    <w:lsdException w:name="Medium List 2 Accent 2" w:semiHidden="0" w:uiPriority="66" w:unhideWhenUsed="0"/>
-    <w:lsdException w:name="Medium Grid 1 Accent 2" w:semiHidden="0" w:uiPriority="67" w:unhideWhenUsed="0"/>
-    <w:lsdException w:name="Medium Grid 2 Accent 2" w:semiHidden="0" w:uiPriority="68" w:unhideWhenUsed="0"/>
-    <w:lsdException w:name="Medium Grid 3 Accent 2" w:semiHidden="0" w:uiPriority="69" w:unhideWhenUsed="0"/>
-    <w:lsdException w:name="Dark List Accent 2" w:semiHidden="0" w:uiPriority="70" w:unhideWhenUsed="0"/>
-    <w:lsdException w:name="Colorful Shading Accent 2" w:semiHidden="0" w:uiPriority="71" w:unhideWhenUsed="0"/>
-    <w:lsdException w:name="Colorful List Accent 2" w:semiHidden="0" w:uiPriority="72" w:unhideWhenUsed="0"/>
-    <w:lsdException w:name="Colorful Grid Accent 2" w:semiHidden="0" w:uiPriority="73" w:unhideWhenUsed="0"/>
-    <w:lsdException w:name="Light Shading Accent 3" w:semiHidden="0" w:uiPriority="60" w:unhideWhenUsed="0"/>
-    <w:lsdException w:name="Light List Accent 3" w:semiHidden="0" w:uiPriority="61" w:unhideWhenUsed="0"/>
-    <w:lsdException w:name="Light Grid Accent 3" w:semiHidden="0" w:uiPriority="62" w:unhideWhenUsed="0"/>
-    <w:lsdException w:name="Medium Shading 1 Accent 3" w:semiHidden="0" w:uiPriority="63" w:unhideWhenUsed="0"/>
-    <w:lsdException w:name="Medium Shading 2 Accent 3" w:semiHidden="0" w:uiPriority="64" w:unhideWhenUsed="0"/>
-    <w:lsdException w:name="Medium List 1 Accent 3" w:semiHidden="0" w:uiPriority="65" w:unhideWhenUsed="0"/>
-    <w:lsdException w:name="Medium List 2 Accent 3" w:semiHidden="0" w:uiPriority="66" w:unhideWhenUsed="0"/>
-    <w:lsdException w:name="Medium Grid 1 Accent 3" w:semiHidden="0" w:uiPriority="67" w:unhideWhenUsed="0"/>
-    <w:lsdException w:name="Medium Grid 2 Accent 3" w:semiHidden="0" w:uiPriority="68" w:unhideWhenUsed="0"/>
-    <w:lsdException w:name="Medium Grid 3 Accent 3" w:semiHidden="0" w:uiPriority="69" w:unhideWhenUsed="0"/>
-    <w:lsdException w:name="Dark List Accent 3" w:semiHidden="0" w:uiPriority="70" w:unhideWhenUsed="0"/>
-    <w:lsdException w:name="Colorful Shading Accent 3" w:semiHidden="0" w:uiPriority="71" w:unhideWhenUsed="0"/>
-    <w:lsdException w:name="Colorful List Accent 3" w:semiHidden="0" w:uiPriority="72" w:unhideWhenUsed="0"/>
-    <w:lsdException w:name="Colorful Grid Accent 3" w:semiHidden="0" w:uiPriority="73" w:unhideWhenUsed="0"/>
-    <w:lsdException w:name="Light Shading Accent 4" w:semiHidden="0" w:uiPriority="60" w:unhideWhenUsed="0"/>
-    <w:lsdException w:name="Light List Accent 4" w:semiHidden="0" w:uiPriority="61" w:unhideWhenUsed="0"/>
-    <w:lsdException w:name="Light Grid Accent 4" w:semiHidden="0" w:uiPriority="62" w:unhideWhenUsed="0"/>
-    <w:lsdException w:name="Medium Shading 1 Accent 4" w:semiHidden="0" w:uiPriority="63" w:unhideWhenUsed="0"/>
-    <w:lsdException w:name="Medium Shading 2 Accent 4" w:semiHidden="0" w:uiPriority="64" w:unhideWhenUsed="0"/>
-    <w:lsdException w:name="Medium List 1 Accent 4" w:semiHidden="0" w:uiPriority="65" w:unhideWhenUsed="0"/>
-    <w:lsdException w:name="Medium List 2 Accent 4" w:semiHidden="0" w:uiPriority="66" w:unhideWhenUsed="0"/>
-    <w:lsdException w:name="Medium Grid 1 Accent 4" w:semiHidden="0" w:uiPriority="67" w:unhideWhenUsed="0"/>
-    <w:lsdException w:name="Medium Grid 2 Accent 4" w:semiHidden="0" w:uiPriority="68" w:unhideWhenUsed="0"/>
-    <w:lsdException w:name="Medium Grid 3 Accent 4" w:semiHidden="0" w:uiPriority="69" w:unhideWhenUsed="0"/>
-    <w:lsdException w:name="Dark List Accent 4" w:semiHidden="0" w:uiPriority="70" w:unhideWhenUsed="0"/>
-    <w:lsdException w:name="Colorful Shading Accent 4" w:semiHidden="0" w:uiPriority="71" w:unhideWhenUsed="0"/>
-    <w:lsdException w:name="Colorful List Accent 4" w:semiHidden="0" w:uiPriority="72" w:unhideWhenUsed="0"/>
-    <w:lsdException w:name="Colorful Grid Accent 4" w:semiHidden="0" w:uiPriority="73" w:unhideWhenUsed="0"/>
-    <w:lsdException w:name="Light Shading Accent 5" w:semiHidden="0" w:uiPriority="60" w:unhideWhenUsed="0"/>
-    <w:lsdException w:name="Light List Accent 5" w:semiHidden="0" w:uiPriority="61" w:unhideWhenUsed="0"/>
-    <w:lsdException w:name="Light Grid Accent 5" w:semiHidden="0" w:uiPriority="62" w:unhideWhenUsed="0"/>
-    <w:lsdException w:name="Medium Shading 1 Accent 5" w:semiHidden="0" w:uiPriority="63" w:unhideWhenUsed="0"/>
-    <w:lsdException w:name="Medium Shading 2 Accent 5" w:semiHidden="0" w:uiPriority="64" w:unhideWhenUsed="0"/>
-    <w:lsdException w:name="Medium List 1 Accent 5" w:semiHidden="0" w:uiPriority="65" w:unhideWhenUsed="0"/>
-    <w:lsdException w:name="Medium List 2 Accent 5" w:semiHidden="0" w:uiPriority="66" w:unhideWhenUsed="0"/>
-    <w:lsdException w:name="Medium Grid 1 Accent 5" w:semiHidden="0" w:uiPriority="67" w:unhideWhenUsed="0"/>
-    <w:lsdException w:name="Medium Grid 2 Accent 5" w:semiHidden="0" w:uiPriority="68" w:unhideWhenUsed="0"/>
-    <w:lsdException w:name="Medium Grid 3 Accent 5" w:semiHidden="0" w:uiPriority="69" w:unhideWhenUsed="0"/>
-    <w:lsdException w:name="Dark List Accent 5" w:semiHidden="0" w:uiPriority="70" w:unhideWhenUsed="0"/>
-    <w:lsdException w:name="Colorful Shading Accent 5" w:semiHidden="0" w:uiPriority="71" w:unhideWhenUsed="0"/>
-    <w:lsdException w:name="Colorful List Accent 5" w:semiHidden="0" w:uiPriority="72" w:unhideWhenUsed="0"/>
-    <w:lsdException w:name="Colorful Grid Accent 5" w:semiHidden="0" w:uiPriority="73" w:unhideWhenUsed="0"/>
-    <w:lsdException w:name="Light Shading Accent 6" w:semiHidden="0" w:uiPriority="60" w:unhideWhenUsed="0"/>
-    <w:lsdException w:name="Light List Accent 6" w:semiHidden="0" w:uiPriority="61" w:unhideWhenUsed="0"/>
-    <w:lsdException w:name="Light Grid Accent 6" w:semiHidden="0" w:uiPriority="62" w:unhideWhenUsed="0"/>
-    <w:lsdException w:name="Medium Shading 1 Accent 6" w:semiHidden="0" w:uiPriority="63" w:unhideWhenUsed="0"/>
-    <w:lsdException w:name="Medium Shading 2 Accent 6" w:semiHidden="0" w:uiPriority="64" w:unhideWhenUsed="0"/>
-    <w:lsdException w:name="Medium List 1 Accent 6" w:semiHidden="0" w:uiPriority="65" w:unhideWhenUsed="0"/>
-    <w:lsdException w:name="Medium List 2 Accent 6" w:semiHidden="0" w:uiPriority="66" w:unhideWhenUsed="0"/>
-    <w:lsdException w:name="Medium Grid 1 Accent 6" w:semiHidden="0" w:uiPriority="67" w:unhideWhenUsed="0"/>
-    <w:lsdException w:name="Medium Grid 2 Accent 6" w:semiHidden="0" w:uiPriority="68" w:unhideWhenUsed="0"/>
-    <w:lsdException w:name="Medium Grid 3 Accent 6" w:semiHidden="0" w:uiPriority="69" w:unhideWhenUsed="0"/>
-    <w:lsdException w:name="Dark List Accent 6" w:semiHidden="0" w:uiPriority="70" w:unhideWhenUsed="0"/>
-    <w:lsdException w:name="Colorful Shading Accent 6" w:semiHidden="0" w:uiPriority="71" w:unhideWhenUsed="0"/>
-    <w:lsdException w:name="Colorful List Accent 6" w:semiHidden="0" w:uiPriority="72" w:unhideWhenUsed="0"/>
-    <w:lsdException w:name="Colorful Grid Accent 6" w:semiHidden="0" w:uiPriority="73" w:unhideWhenUsed="0"/>
-    <w:lsdException w:name="Subtle Emphasis" w:semiHidden="0" w:uiPriority="19" w:unhideWhenUsed="0" w:qFormat="1"/>
-    <w:lsdException w:name="Intense Emphasis" w:semiHidden="0" w:uiPriority="21" w:unhideWhenUsed="0" w:qFormat="1"/>
-    <w:lsdException w:name="Subtle Reference" w:semiHidden="0" w:uiPriority="31" w:unhideWhenUsed="0" w:qFormat="1"/>
-    <w:lsdException w:name="Intense Reference" w:semiHidden="0" w:uiPriority="32" w:unhideWhenUsed="0" w:qFormat="1"/>
-    <w:lsdException w:name="Book Title" w:semiHidden="0" w:uiPriority="33" w:unhideWhenUsed="0" w:qFormat="1"/>
-    <w:lsdException w:name="Bibliography" w:uiPriority="37"/>
-    <w:lsdException w:name="TOC Heading" w:uiPriority="39" w:qFormat="1"/>
-  </w:latentStyles>
-  <w:style w:type="paragraph" w:default="1" w:styleId="Normal">
-    <w:name w:val="Normal"/>
-    <w:qFormat/>
-  </w:style>
-  <w:style w:type="character" w:default="1" w:styleId="DefaultParagraphFont">
-    <w:name w:val="Default Paragraph Font"/>
-    <w:uiPriority w:val="1"/>
-    <w:semiHidden/>
-    <w:unhideWhenUsed/>
-  </w:style>
-  <w:style w:type="table" w:default="1" w:styleId="TableNormal">
-    <w:name w:val="Normal Table"/>
-    <w:uiPriority w:val="99"/>
-    <w:semiHidden/>
-    <w:unhideWhenUsed/>
-    <w:tblPr>
-      <w:tblInd w:w="0" w:type="dxa"/>
-      <w:tblCellMar>
-        <w:top w:w="0" w:type="dxa"/>
-        <w:left w:w="108" w:type="dxa"/>
-        <w:bottom w:w="0" w:type="dxa"/>
-        <w:right w:w="108" w:type="dxa"/>
-      </w:tblCellMar>
-    </w:tblPr>
-  </w:style>
-  <w:style w:type="numbering" w:default="1" w:styleId="NoList">
-    <w:name w:val="No List"/>
-    <w:uiPriority w:val="99"/>
-    <w:semiHidden/>
-    <w:unhideWhenUsed/>
-  </w:style>
-  <w:style w:type="paragraph" w:customStyle="1" w:styleId="2B7C7485AAC65340A91DFC46FB2ABCC8">
-    <w:name w:val="2B7C7485AAC65340A91DFC46FB2ABCC8"/>
-    <w:rsid w:val="0033360E"/>
-  </w:style>
-  <w:style w:type="paragraph" w:customStyle="1" w:styleId="A705851E7D0BBC4DBD2508FB0321E64C">
-    <w:name w:val="A705851E7D0BBC4DBD2508FB0321E64C"/>
-    <w:rsid w:val="0033360E"/>
-  </w:style>
-  <w:style w:type="paragraph" w:customStyle="1" w:styleId="497B8111AE87F24F8F3B707ABB618B6A">
-    <w:name w:val="497B8111AE87F24F8F3B707ABB618B6A"/>
-    <w:rsid w:val="0033360E"/>
-  </w:style>
-  <w:style w:type="paragraph" w:customStyle="1" w:styleId="6CA9F3C248B14D419D4301E108BDB29D">
-    <w:name w:val="6CA9F3C248B14D419D4301E108BDB29D"/>
-    <w:rsid w:val="0033360E"/>
-  </w:style>
-  <w:style w:type="paragraph" w:customStyle="1" w:styleId="B14E49A9099E494EAE5FFF17D7615D2A">
-    <w:name w:val="B14E49A9099E494EAE5FFF17D7615D2A"/>
-    <w:rsid w:val="0033360E"/>
-  </w:style>
-  <w:style w:type="paragraph" w:customStyle="1" w:styleId="0D783C2088757F46B0A1F7968DD0F4B5">
-    <w:name w:val="0D783C2088757F46B0A1F7968DD0F4B5"/>
-    <w:rsid w:val="0033360E"/>
-  </w:style>
-  <w:style w:type="paragraph" w:customStyle="1" w:styleId="846E2C0132904243B2375CE2AF175AE1">
-    <w:name w:val="846E2C0132904243B2375CE2AF175AE1"/>
-    <w:rsid w:val="0033360E"/>
-  </w:style>
-  <w:style w:type="paragraph" w:customStyle="1" w:styleId="B74B93B05659544CAADA83F41C072CDB">
-    <w:name w:val="B74B93B05659544CAADA83F41C072CDB"/>
-    <w:rsid w:val="0033360E"/>
-  </w:style>
-  <w:style w:type="paragraph" w:customStyle="1" w:styleId="23EC738793798D4DAA397B16C713662A">
-    <w:name w:val="23EC738793798D4DAA397B16C713662A"/>
-    <w:rsid w:val="0033360E"/>
-  </w:style>
-  <w:style w:type="paragraph" w:customStyle="1" w:styleId="D6D83A2FC83B6A46A91E612B4D9369A0">
-    <w:name w:val="D6D83A2FC83B6A46A91E612B4D9369A0"/>
-    <w:rsid w:val="0033360E"/>
-  </w:style>
-  <w:style w:type="paragraph" w:customStyle="1" w:styleId="7B12A09FB7136D408CDCD3E86E27302D">
-    <w:name w:val="7B12A09FB7136D408CDCD3E86E27302D"/>
-    <w:rsid w:val="0033360E"/>
-  </w:style>
-  <w:style w:type="paragraph" w:customStyle="1" w:styleId="1BAA8527811D6C428FC98DC8F834EACC">
-    <w:name w:val="1BAA8527811D6C428FC98DC8F834EACC"/>
-    <w:rsid w:val="0033360E"/>
-  </w:style>
-  <w:style w:type="paragraph" w:customStyle="1" w:styleId="C918AD7D3BA0344290D81C51A1E91579">
-    <w:name w:val="C918AD7D3BA0344290D81C51A1E91579"/>
-    <w:rsid w:val="0033360E"/>
-  </w:style>
-  <w:style w:type="paragraph" w:customStyle="1" w:styleId="D828714E857148458602A21C47A0D329">
-    <w:name w:val="D828714E857148458602A21C47A0D329"/>
-    <w:rsid w:val="0033360E"/>
-  </w:style>
-  <w:style w:type="paragraph" w:customStyle="1" w:styleId="AF2F9E76BEB9EE468F40E8CE9D8FC96D">
-    <w:name w:val="AF2F9E76BEB9EE468F40E8CE9D8FC96D"/>
-    <w:rsid w:val="0033360E"/>
-  </w:style>
-  <w:style w:type="paragraph" w:customStyle="1" w:styleId="82AE7CB47D1397419704A7B6BB41BB2F">
-    <w:name w:val="82AE7CB47D1397419704A7B6BB41BB2F"/>
-    <w:rsid w:val="0033360E"/>
-  </w:style>
-  <w:style w:type="paragraph" w:customStyle="1" w:styleId="93B57EBACA2BBA4B9553030DD44752C8">
-    <w:name w:val="93B57EBACA2BBA4B9553030DD44752C8"/>
-    <w:rsid w:val="0033360E"/>
-  </w:style>
-  <w:style w:type="paragraph" w:customStyle="1" w:styleId="4B791A50F7738E43B87C22BCE6AB0DAF">
-    <w:name w:val="4B791A50F7738E43B87C22BCE6AB0DAF"/>
-    <w:rsid w:val="0033360E"/>
-  </w:style>
-</w:styles>
-</file>
-
-<file path=word/glossary/webSettings.xml><?xml version="1.0" encoding="utf-8"?>
-<w:webSettings xmlns:mc="http://schemas.openxmlformats.org/markup-compatibility/2006" xmlns:r="http://schemas.openxmlformats.org/officeDocument/2006/relationships" xmlns:w="http://schemas.openxmlformats.org/wordprocessingml/2006/main" xmlns:w14="http://schemas.microsoft.com/office/word/2010/wordml" mc:Ignorable="w14">
-  <w:allowPNG/>
-  <w:doNotSaveAsSingleFile/>
-</w:webSettings>
-</file>
-
 <file path=word/theme/theme1.xml><?xml version="1.0" encoding="utf-8"?>
 <a:theme xmlns:a="http://schemas.openxmlformats.org/drawingml/2006/main" name="Office Theme">
   <a:themeElements>
@@ -15536,7 +14781,7 @@
 </file>
 
 <file path=customXml/itemProps1.xml><?xml version="1.0" encoding="utf-8"?>
-<ds:datastoreItem xmlns:ds="http://schemas.openxmlformats.org/officeDocument/2006/customXml" ds:itemID="{B24329FE-6BA4-6E49-A104-0451F1305B37}">
+<ds:datastoreItem xmlns:ds="http://schemas.openxmlformats.org/officeDocument/2006/customXml" ds:itemID="{9CE39596-7150-CA43-97E5-550C0515FC4F}">
   <ds:schemaRefs>
     <ds:schemaRef ds:uri="http://schemas.openxmlformats.org/officeDocument/2006/bibliography"/>
   </ds:schemaRefs>

</xml_diff>